<commit_message>
update final version of parts 2&3
</commit_message>
<xml_diff>
--- a/standard/part2/tdmlpart2.docx
+++ b/standard/part2/tdmlpart2.docx
@@ -50,56 +50,42 @@
           <w:sz w:val="20"/>
           <w:szCs w:val="20"/>
         </w:rPr>
-        <w:t>&lt;</w:t>
+        <w:t>2024</w:t>
       </w:r>
       <w:r>
         <w:rPr>
           <w:sz w:val="20"/>
           <w:szCs w:val="20"/>
         </w:rPr>
-        <w:t>2024</w:t>
+        <w:t>-</w:t>
       </w:r>
       <w:r>
         <w:rPr>
           <w:sz w:val="20"/>
           <w:szCs w:val="20"/>
         </w:rPr>
-        <w:t>-</w:t>
+        <w:t>0</w:t>
       </w:r>
       <w:r>
         <w:rPr>
           <w:sz w:val="20"/>
           <w:szCs w:val="20"/>
         </w:rPr>
-        <w:t>0</w:t>
+        <w:t>6</w:t>
       </w:r>
       <w:r>
         <w:rPr>
           <w:sz w:val="20"/>
           <w:szCs w:val="20"/>
         </w:rPr>
-        <w:t>6</w:t>
+        <w:t>-</w:t>
       </w:r>
       <w:r>
         <w:rPr>
           <w:sz w:val="20"/>
           <w:szCs w:val="20"/>
         </w:rPr>
-        <w:t>-</w:t>
-      </w:r>
-      <w:r>
-        <w:rPr>
-          <w:sz w:val="20"/>
-          <w:szCs w:val="20"/>
-        </w:rPr>
         <w:t>15</w:t>
-      </w:r>
-      <w:r>
-        <w:rPr>
-          <w:sz w:val="20"/>
-          <w:szCs w:val="20"/>
-        </w:rPr>
-        <w:t>&gt;</w:t>
       </w:r>
     </w:p>
     <w:p>
@@ -130,28 +116,14 @@
           <w:sz w:val="20"/>
           <w:szCs w:val="20"/>
         </w:rPr>
-        <w:t>   </w:t>
+        <w:t> </w:t>
       </w:r>
       <w:r>
         <w:rPr>
           <w:sz w:val="20"/>
           <w:szCs w:val="20"/>
         </w:rPr>
-        <w:t>&lt;yyyy-</w:t>
-      </w:r>
-      <w:r>
-        <w:rPr>
-          <w:sz w:val="20"/>
-          <w:szCs w:val="20"/>
-        </w:rPr>
-        <w:t>mm-dd</w:t>
-      </w:r>
-      <w:r>
-        <w:rPr>
-          <w:sz w:val="20"/>
-          <w:szCs w:val="20"/>
-        </w:rPr>
-        <w:t>&gt;</w:t>
+        <w:t>2024-08-27</w:t>
       </w:r>
     </w:p>
     <w:p>
@@ -168,47 +140,120 @@
           <w:sz w:val="20"/>
           <w:szCs w:val="20"/>
         </w:rPr>
-        <w:t>Publication Date:   &lt;yyyy-</w:t>
+        <w:t>Publication Date:</w:t>
       </w:r>
       <w:r>
         <w:rPr>
           <w:sz w:val="20"/>
           <w:szCs w:val="20"/>
         </w:rPr>
-        <w:t>mm-dd</w:t>
+        <w:t xml:space="preserve"> </w:t>
       </w:r>
       <w:r>
         <w:rPr>
           <w:sz w:val="20"/>
           <w:szCs w:val="20"/>
         </w:rPr>
-        <w:t>&gt;</w:t>
-      </w:r>
-      <w:r>
-        <w:rPr>
-          <w:b/>
+        <w:t>202</w:t>
+      </w:r>
+      <w:r>
+        <w:rPr>
+          <w:sz w:val="20"/>
+          <w:szCs w:val="20"/>
+        </w:rPr>
+        <w:t>5</w:t>
+      </w:r>
+      <w:r>
+        <w:rPr>
+          <w:sz w:val="20"/>
+          <w:szCs w:val="20"/>
+        </w:rPr>
+        <w:t>-</w:t>
+      </w:r>
+      <w:r>
+        <w:rPr>
+          <w:sz w:val="20"/>
+          <w:szCs w:val="20"/>
+        </w:rPr>
+        <w:t>02</w:t>
+      </w:r>
+      <w:r>
+        <w:rPr>
+          <w:sz w:val="20"/>
+          <w:szCs w:val="20"/>
+        </w:rPr>
+        <w:t>-</w:t>
+      </w:r>
+      <w:r>
+        <w:rPr>
+          <w:sz w:val="20"/>
+          <w:szCs w:val="20"/>
+        </w:rPr>
+        <w:t>10</w:t>
+      </w:r>
+    </w:p>
+    <w:p>
+      <w:pPr>
+        <w:jc w:val="right"/>
+        <w:rPr>
+          <w:sz w:val="20"/>
+          <w:szCs w:val="20"/>
+        </w:rPr>
+      </w:pPr>
+      <w:bookmarkStart w:id="0" w:name="Cover_RemoveText2"/>
+      <w:r>
+        <w:rPr>
+          <w:sz w:val="20"/>
+          <w:szCs w:val="20"/>
+        </w:rPr>
+        <w:t>External identifier of this OGC</w:t>
+      </w:r>
+      <w:r>
+        <w:rPr>
+          <w:sz w:val="20"/>
+          <w:szCs w:val="20"/>
+          <w:vertAlign w:val="superscript"/>
+        </w:rPr>
+        <w:t>®</w:t>
+      </w:r>
+      <w:r>
+        <w:rPr>
+          <w:sz w:val="20"/>
+          <w:szCs w:val="20"/>
+        </w:rPr>
+        <w:t xml:space="preserve"> document:</w:t>
+      </w:r>
+      <w:r>
+        <w:rPr>
           <w:color w:val="0000FF"/>
           <w:sz w:val="20"/>
           <w:szCs w:val="20"/>
         </w:rPr>
         <w:t xml:space="preserve"> </w:t>
       </w:r>
-    </w:p>
-    <w:p>
-      <w:pPr>
-        <w:jc w:val="right"/>
-        <w:rPr>
+      <w:r>
+        <w:rPr>
+          <w:color w:val="0000FF"/>
           <w:sz w:val="20"/>
           <w:szCs w:val="20"/>
         </w:rPr>
-      </w:pPr>
-      <w:bookmarkStart w:id="0" w:name="Cover_RemoveText2"/>
-      <w:r>
+        <w:t>http://www.opengis.net/doc/is/tdml-part2/1.0</w:t>
+      </w:r>
+    </w:p>
+    <w:p>
+      <w:pPr>
+        <w:jc w:val="right"/>
         <w:rPr>
           <w:sz w:val="20"/>
           <w:szCs w:val="20"/>
         </w:rPr>
-        <w:t>External identifier of this OGC</w:t>
+      </w:pPr>
+      <w:r>
+        <w:rPr>
+          <w:sz w:val="20"/>
+          <w:szCs w:val="20"/>
+        </w:rPr>
+        <w:t>Internal reference number of this OGC</w:t>
       </w:r>
       <w:r>
         <w:rPr>
@@ -231,139 +276,52 @@
           <w:sz w:val="20"/>
           <w:szCs w:val="20"/>
         </w:rPr>
-        <w:t xml:space="preserve"> </w:t>
-      </w:r>
-      <w:r>
-        <w:rPr>
-          <w:color w:val="0000FF"/>
+        <w:t> </w:t>
+      </w:r>
+      <w:bookmarkEnd w:id="0"/>
+      <w:r>
+        <w:rPr>
           <w:sz w:val="20"/>
           <w:szCs w:val="20"/>
         </w:rPr>
-        <w:t>&lt;</w:t>
-      </w:r>
-      <w:hyperlink r:id="rId8" w:history="1">
-        <w:r>
-          <w:rPr>
-            <w:rStyle w:val="a3"/>
-            <w:sz w:val="20"/>
-            <w:szCs w:val="20"/>
-          </w:rPr>
-          <w:t>http://www.opengis.net/</w:t>
-        </w:r>
-        <w:r>
-          <w:rPr>
-            <w:rStyle w:val="a3"/>
-            <w:sz w:val="20"/>
-            <w:szCs w:val="20"/>
-          </w:rPr>
-          <w:t>doc</w:t>
-        </w:r>
-        <w:r>
-          <w:rPr>
-            <w:rStyle w:val="a3"/>
-            <w:sz w:val="20"/>
-            <w:szCs w:val="20"/>
-          </w:rPr>
-          <w:t>/[{doc-type/}]{standard}/{m.n}</w:t>
-        </w:r>
-      </w:hyperlink>
+        <w:t>24-00</w:t>
+      </w:r>
       <w:r>
         <w:rPr>
           <w:sz w:val="20"/>
           <w:szCs w:val="20"/>
         </w:rPr>
-        <w:t>&gt;</w:t>
-      </w:r>
-    </w:p>
-    <w:p>
-      <w:pPr>
-        <w:jc w:val="right"/>
+        <w:t>6</w:t>
+      </w:r>
+      <w:r>
         <w:rPr>
           <w:sz w:val="20"/>
           <w:szCs w:val="20"/>
         </w:rPr>
-      </w:pPr>
-      <w:r>
+        <w:t>r1</w:t>
+      </w:r>
+    </w:p>
+    <w:p>
+      <w:pPr>
+        <w:jc w:val="right"/>
         <w:rPr>
           <w:sz w:val="20"/>
           <w:szCs w:val="20"/>
         </w:rPr>
-        <w:t>Internal reference number of this OGC</w:t>
-      </w:r>
+      </w:pPr>
       <w:r>
         <w:rPr>
           <w:sz w:val="20"/>
           <w:szCs w:val="20"/>
-          <w:vertAlign w:val="superscript"/>
-        </w:rPr>
-        <w:t>®</w:t>
+        </w:rPr>
+        <w:t xml:space="preserve">Version: </w:t>
       </w:r>
       <w:r>
         <w:rPr>
           <w:sz w:val="20"/>
           <w:szCs w:val="20"/>
         </w:rPr>
-        <w:t xml:space="preserve"> document:</w:t>
-      </w:r>
-      <w:r>
-        <w:rPr>
-          <w:color w:val="0000FF"/>
-          <w:sz w:val="20"/>
-          <w:szCs w:val="20"/>
-        </w:rPr>
-        <w:t> </w:t>
-      </w:r>
-      <w:bookmarkEnd w:id="0"/>
-      <w:r>
-        <w:rPr>
-          <w:sz w:val="20"/>
-          <w:szCs w:val="20"/>
-        </w:rPr>
-        <w:t>24-00</w:t>
-      </w:r>
-      <w:r>
-        <w:rPr>
-          <w:sz w:val="20"/>
-          <w:szCs w:val="20"/>
-        </w:rPr>
-        <w:t>6</w:t>
-      </w:r>
-      <w:r>
-        <w:rPr>
-          <w:sz w:val="20"/>
-          <w:szCs w:val="20"/>
-        </w:rPr>
-        <w:t>r1</w:t>
-      </w:r>
-      <w:r>
-        <w:rPr>
-          <w:sz w:val="20"/>
-          <w:szCs w:val="20"/>
-        </w:rPr>
-        <w:t xml:space="preserve"> </w:t>
-      </w:r>
-    </w:p>
-    <w:p>
-      <w:pPr>
-        <w:jc w:val="right"/>
-        <w:rPr>
-          <w:sz w:val="20"/>
-          <w:szCs w:val="20"/>
-        </w:rPr>
-      </w:pPr>
-      <w:r>
-        <w:rPr>
-          <w:sz w:val="20"/>
-          <w:szCs w:val="20"/>
-        </w:rPr>
-        <w:t xml:space="preserve">Version: </w:t>
-      </w:r>
-      <w:r>
-        <w:rPr>
-          <w:sz w:val="20"/>
-          <w:szCs w:val="20"/>
-        </w:rPr>
-        <w:t>1.0.0</w:t>
+        <w:t>1.0</w:t>
       </w:r>
     </w:p>
     <w:p>
@@ -399,15 +357,8 @@
         </w:rPr>
         <w:t>Peng Yue, Ruixiang Liu, Boyi Shangguan</w:t>
       </w:r>
-      <w:r>
-        <w:rPr>
-          <w:b/>
-          <w:color w:val="0000FF"/>
-          <w:sz w:val="20"/>
-          <w:szCs w:val="20"/>
-        </w:rPr>
-        <w:t xml:space="preserve"> </w:t>
-      </w:r>
+      <w:bookmarkStart w:id="1" w:name="_GoBack"/>
+      <w:bookmarkEnd w:id="1"/>
     </w:p>
     <w:p>
       <w:pPr>
@@ -539,7 +490,7 @@
         <w:t xml:space="preserve"> 202</w:t>
       </w:r>
       <w:r>
-        <w:t>4</w:t>
+        <w:t>5</w:t>
       </w:r>
       <w:r>
         <w:t xml:space="preserve"> Open Geospatial Consortium</w:t>
@@ -548,7 +499,7 @@
         <w:br/>
         <w:t xml:space="preserve">To obtain additional rights of use, visit </w:t>
       </w:r>
-      <w:hyperlink r:id="rId9" w:history="1">
+      <w:hyperlink r:id="rId8" w:history="1">
         <w:r>
           <w:rPr>
             <w:rStyle w:val="a3"/>
@@ -583,7 +534,7 @@
       <w:r>
         <w:t xml:space="preserve">Permission for use/distribution of this document and any associated materials is subject to the terms of this License Agreement: </w:t>
       </w:r>
-      <w:hyperlink r:id="rId10" w:history="1">
+      <w:hyperlink r:id="rId9" w:history="1">
         <w:r>
           <w:rPr>
             <w:rStyle w:val="a3"/>
@@ -718,7 +669,6 @@
           <w:sz w:val="20"/>
         </w:rPr>
         <w:tab/>
-        <w:t>if applicable</w:t>
       </w:r>
     </w:p>
     <w:p>
@@ -752,7 +702,14 @@
           <w:sz w:val="20"/>
         </w:rPr>
         <w:tab/>
-        <w:t>Draft</w:t>
+      </w:r>
+      <w:r>
+        <w:rPr>
+          <w:b w:val="0"/>
+          <w:color w:val="auto"/>
+          <w:sz w:val="20"/>
+        </w:rPr>
+        <w:t>Approved</w:t>
       </w:r>
     </w:p>
     <w:p>
@@ -792,7 +749,7 @@
       <w:r>
         <w:t>Recipients of this document are invited to submit, with their comments, notification of any relevant patent rights of which they are aware and to provide supporting documentation.</w:t>
       </w:r>
-      <w:bookmarkStart w:id="1" w:name="_Toc165888228"/>
+      <w:bookmarkStart w:id="2" w:name="_Toc165888228"/>
     </w:p>
     <w:p>
       <w:pPr>
@@ -1128,16 +1085,7 @@
             <w:rStyle w:val="a3"/>
             <w:noProof/>
           </w:rPr>
-          <w:t>Terms and Defi</w:t>
-        </w:r>
-        <w:bookmarkStart w:id="2" w:name="_GoBack"/>
-        <w:bookmarkEnd w:id="2"/>
-        <w:r>
-          <w:rPr>
-            <w:rStyle w:val="a3"/>
-            <w:noProof/>
-          </w:rPr>
-          <w:t>nitions</w:t>
+          <w:t>Terms and Definitions</w:t>
         </w:r>
         <w:r>
           <w:rPr>
@@ -8013,13 +7961,26 @@
         <w:t xml:space="preserve"> AI training datasets</w:t>
       </w:r>
       <w:r>
-        <w:t xml:space="preserve"> as JSON</w:t>
+        <w:t xml:space="preserve"> as </w:t>
+      </w:r>
+      <w:r>
+        <w:t>JavaScript Object Notation (</w:t>
+      </w:r>
+      <w:r>
+        <w:t>JSON</w:t>
+      </w:r>
+      <w:r>
+        <w:rPr>
+          <w:rFonts w:hint="eastAsia"/>
+          <w:lang w:eastAsia="zh-CN"/>
+        </w:rPr>
+        <w:t>)</w:t>
       </w:r>
       <w:r>
         <w:t xml:space="preserve">. </w:t>
       </w:r>
       <w:r>
-        <w:t xml:space="preserve">JavaScript Object Notation (JSON) is widely used for encoding data in Web-based applications. It consists of sets of objects described by name/value pairs.  </w:t>
+        <w:t xml:space="preserve">JSON is widely used for encoding data in Web-based applications. It consists of sets of objects described by name/value pairs.  </w:t>
       </w:r>
       <w:r>
         <w:t>TrainingDML-AI Part 2</w:t>
@@ -8068,7 +8029,7 @@
       <w:r>
         <w:t>Preface</w:t>
       </w:r>
-      <w:bookmarkEnd w:id="1"/>
+      <w:bookmarkEnd w:id="2"/>
     </w:p>
     <w:p>
       <w:r>
@@ -9372,7 +9333,15 @@
         <w:t xml:space="preserve">eleven </w:t>
       </w:r>
       <w:r>
-        <w:t xml:space="preserve">(11) conformance classes. Each conformance class is defined by one requirements class. The tests in Annex A are organized by requirements class. So an implementation of each conformance class must pass all tests specified in Annex A for the </w:t>
+        <w:t xml:space="preserve">(11) conformance classes. Each conformance class is defined by one requirements class. The tests in Annex A are organized by requirements class. </w:t>
+      </w:r>
+      <w:proofErr w:type="gramStart"/>
+      <w:r>
+        <w:t>So</w:t>
+      </w:r>
+      <w:proofErr w:type="gramEnd"/>
+      <w:r>
+        <w:t xml:space="preserve"> an implementation of each conformance class must pass all tests specified in Annex A for the </w:t>
       </w:r>
       <w:r>
         <w:t>respective</w:t>
@@ -9496,30 +9465,58 @@
       </w:r>
     </w:p>
     <w:p>
+      <w:hyperlink r:id="rId10" w:history="1">
+        <w:r>
+          <w:rPr>
+            <w:rStyle w:val="a3"/>
+          </w:rPr>
+          <w:t>OGC: OGC 23-008r</w:t>
+        </w:r>
+        <w:r>
+          <w:rPr>
+            <w:rStyle w:val="a3"/>
+          </w:rPr>
+          <w:t>3</w:t>
+        </w:r>
+        <w:r>
+          <w:rPr>
+            <w:rStyle w:val="a3"/>
+          </w:rPr>
+          <w:t xml:space="preserve">, </w:t>
+        </w:r>
+        <w:r>
+          <w:rPr>
+            <w:rStyle w:val="a3"/>
+          </w:rPr>
+          <w:t>OGC Training Data Markup Language for Artificial Intelligence (TrainingDML-AI) Part1: Conceptual Model Standard, 2023</w:t>
+        </w:r>
+      </w:hyperlink>
+    </w:p>
+    <w:p>
       <w:hyperlink r:id="rId11" w:history="1">
         <w:r>
           <w:rPr>
             <w:rStyle w:val="a3"/>
           </w:rPr>
-          <w:t>OGC: OGC 23-008r</w:t>
+          <w:t xml:space="preserve">IETF: </w:t>
         </w:r>
         <w:r>
           <w:rPr>
             <w:rStyle w:val="a3"/>
           </w:rPr>
-          <w:t>3</w:t>
+          <w:t>RFC 7159</w:t>
         </w:r>
         <w:r>
           <w:rPr>
             <w:rStyle w:val="a3"/>
           </w:rPr>
-          <w:t xml:space="preserve">, </w:t>
+          <w:t>,</w:t>
         </w:r>
         <w:r>
           <w:rPr>
             <w:rStyle w:val="a3"/>
           </w:rPr>
-          <w:t>OGC Training Data Markup Language for Artificial Intelligence (TrainingDML-AI) Part1: Conceptual Model Standard, 2023</w:t>
+          <w:t xml:space="preserve"> The JavaScript Object Notation (JSON) Data Interchange Format, 2014</w:t>
         </w:r>
       </w:hyperlink>
     </w:p>
@@ -9535,7 +9532,7 @@
           <w:rPr>
             <w:rStyle w:val="a3"/>
           </w:rPr>
-          <w:t>RFC 7159</w:t>
+          <w:t>RFC 7946</w:t>
         </w:r>
         <w:r>
           <w:rPr>
@@ -9547,11 +9544,16 @@
           <w:rPr>
             <w:rStyle w:val="a3"/>
           </w:rPr>
-          <w:t xml:space="preserve"> The JavaScript Object Notation (JSON) Data Interchange Format, 2014</w:t>
+          <w:t xml:space="preserve"> The GeoJSON Format, 2016</w:t>
         </w:r>
       </w:hyperlink>
     </w:p>
     <w:p>
+      <w:pPr>
+        <w:rPr>
+          <w:rStyle w:val="a3"/>
+        </w:rPr>
+      </w:pPr>
       <w:hyperlink r:id="rId13" w:history="1">
         <w:r>
           <w:rPr>
@@ -9563,7 +9565,7 @@
           <w:rPr>
             <w:rStyle w:val="a3"/>
           </w:rPr>
-          <w:t>RFC 7946</w:t>
+          <w:t>RFC 3986</w:t>
         </w:r>
         <w:r>
           <w:rPr>
@@ -9575,7 +9577,7 @@
           <w:rPr>
             <w:rStyle w:val="a3"/>
           </w:rPr>
-          <w:t xml:space="preserve"> The GeoJSON Format, 2016</w:t>
+          <w:t xml:space="preserve"> Uniform Resource Identifiers (URI): Generic Syntax, 2005</w:t>
         </w:r>
       </w:hyperlink>
     </w:p>
@@ -9583,43 +9585,10 @@
       <w:pPr>
         <w:rPr>
           <w:rStyle w:val="a3"/>
+          <w:lang w:eastAsia="zh-CN"/>
         </w:rPr>
       </w:pPr>
       <w:hyperlink r:id="rId14" w:history="1">
-        <w:r>
-          <w:rPr>
-            <w:rStyle w:val="a3"/>
-          </w:rPr>
-          <w:t xml:space="preserve">IETF: </w:t>
-        </w:r>
-        <w:r>
-          <w:rPr>
-            <w:rStyle w:val="a3"/>
-          </w:rPr>
-          <w:t>RFC 3986</w:t>
-        </w:r>
-        <w:r>
-          <w:rPr>
-            <w:rStyle w:val="a3"/>
-          </w:rPr>
-          <w:t>,</w:t>
-        </w:r>
-        <w:r>
-          <w:rPr>
-            <w:rStyle w:val="a3"/>
-          </w:rPr>
-          <w:t xml:space="preserve"> Uniform Resource Identifiers (URI): Generic Syntax, 2005</w:t>
-        </w:r>
-      </w:hyperlink>
-    </w:p>
-    <w:p>
-      <w:pPr>
-        <w:rPr>
-          <w:rStyle w:val="a3"/>
-          <w:lang w:eastAsia="zh-CN"/>
-        </w:rPr>
-      </w:pPr>
-      <w:hyperlink r:id="rId15" w:history="1">
         <w:r>
           <w:rPr>
             <w:rStyle w:val="a3"/>
@@ -9664,7 +9633,7 @@
           <w:lang w:eastAsia="zh-CN"/>
         </w:rPr>
       </w:pPr>
-      <w:hyperlink r:id="rId16" w:history="1">
+      <w:hyperlink r:id="rId15" w:history="1">
         <w:r>
           <w:rPr>
             <w:rStyle w:val="a3"/>
@@ -9688,19 +9657,34 @@
           <w:color w:val="000000" w:themeColor="text1"/>
         </w:rPr>
       </w:pPr>
+      <w:hyperlink r:id="rId16" w:history="1">
+        <w:r>
+          <w:rPr>
+            <w:rStyle w:val="a3"/>
+          </w:rPr>
+          <w:t>ISO 19107:2019 Geographic information — Spatial schema</w:t>
+        </w:r>
+      </w:hyperlink>
+    </w:p>
+    <w:p>
+      <w:pPr>
+        <w:rPr>
+          <w:color w:val="000000" w:themeColor="text1"/>
+        </w:rPr>
+      </w:pPr>
       <w:hyperlink r:id="rId17" w:history="1">
         <w:r>
           <w:rPr>
             <w:rStyle w:val="a3"/>
           </w:rPr>
-          <w:t>ISO 19107:2019 Geographic information — Spatial schema</w:t>
+          <w:t>ISO 19115-1:2014 Geographic information — Metadata — Part 1: Fundamentals</w:t>
         </w:r>
       </w:hyperlink>
     </w:p>
     <w:p>
       <w:pPr>
         <w:rPr>
-          <w:color w:val="000000" w:themeColor="text1"/>
+          <w:lang w:eastAsia="zh-CN"/>
         </w:rPr>
       </w:pPr>
       <w:hyperlink r:id="rId18" w:history="1">
@@ -9708,55 +9692,40 @@
           <w:rPr>
             <w:rStyle w:val="a3"/>
           </w:rPr>
-          <w:t>ISO 19115-1:2014 Geographic information — Metadata — Part 1: Fundamentals</w:t>
+          <w:t>ISO 19157-1</w:t>
+        </w:r>
+        <w:r>
+          <w:rPr>
+            <w:rStyle w:val="a3"/>
+          </w:rPr>
+          <w:t>:2023</w:t>
+        </w:r>
+        <w:r>
+          <w:rPr>
+            <w:rStyle w:val="a3"/>
+          </w:rPr>
+          <w:t xml:space="preserve"> Geographic information — Data quality — Part 1: General requirements</w:t>
         </w:r>
       </w:hyperlink>
     </w:p>
     <w:p>
       <w:pPr>
-        <w:rPr>
-          <w:lang w:eastAsia="zh-CN"/>
-        </w:rPr>
-      </w:pPr>
+        <w:pStyle w:val="1"/>
+      </w:pPr>
+      <w:bookmarkStart w:id="14" w:name="_Toc169104756"/>
+      <w:r>
+        <w:t>Terms and Definitions</w:t>
+      </w:r>
+      <w:bookmarkEnd w:id="14"/>
+    </w:p>
+    <w:p>
+      <w:r>
+        <w:t>This document used the terms defined in</w:t>
+      </w:r>
+      <w:r>
+        <w:t xml:space="preserve"> </w:t>
+      </w:r>
       <w:hyperlink r:id="rId19" w:history="1">
-        <w:r>
-          <w:rPr>
-            <w:rStyle w:val="a3"/>
-          </w:rPr>
-          <w:t>ISO 19157-1</w:t>
-        </w:r>
-        <w:r>
-          <w:rPr>
-            <w:rStyle w:val="a3"/>
-          </w:rPr>
-          <w:t>:2023</w:t>
-        </w:r>
-        <w:r>
-          <w:rPr>
-            <w:rStyle w:val="a3"/>
-          </w:rPr>
-          <w:t xml:space="preserve"> Geographic information — Data quality — Part 1: General requirements</w:t>
-        </w:r>
-      </w:hyperlink>
-    </w:p>
-    <w:p>
-      <w:pPr>
-        <w:pStyle w:val="1"/>
-      </w:pPr>
-      <w:bookmarkStart w:id="14" w:name="_Toc169104756"/>
-      <w:r>
-        <w:t>Terms and Definitions</w:t>
-      </w:r>
-      <w:bookmarkEnd w:id="14"/>
-    </w:p>
-    <w:p>
-      <w:r>
-        <w:t>This document used the terms defined in</w:t>
-      </w:r>
-      <w:r>
-        <w:t xml:space="preserve"> </w:t>
-      </w:r>
-      <w:hyperlink r:id="rId20" w:history="1">
         <w:r>
           <w:rPr>
             <w:rStyle w:val="a3"/>
@@ -9935,8 +9904,13 @@
         <w:t xml:space="preserve"> without explicitly being programmed</w:t>
       </w:r>
       <w:r>
-        <w:t xml:space="preserve"> to do so.</w:t>
-      </w:r>
+        <w:t xml:space="preserve"> to do </w:t>
+      </w:r>
+      <w:proofErr w:type="gramStart"/>
+      <w:r>
+        <w:t>so.</w:t>
+      </w:r>
+      <w:proofErr w:type="gramEnd"/>
       <w:r>
         <w:t xml:space="preserve"> </w:t>
       </w:r>
@@ -10011,7 +9985,15 @@
         <w:pStyle w:val="Definition"/>
       </w:pPr>
       <w:r>
-        <w:t xml:space="preserve">is a subset of machine learning, which is essentially a neural network with three or more layers. </w:t>
+        <w:t xml:space="preserve">is a subset of machine learning, which is essentially a neural network with three or more </w:t>
+      </w:r>
+      <w:proofErr w:type="gramStart"/>
+      <w:r>
+        <w:t>layers.</w:t>
+      </w:r>
+      <w:proofErr w:type="gramEnd"/>
+      <w:r>
+        <w:t xml:space="preserve"> </w:t>
       </w:r>
       <w:r>
         <w:t xml:space="preserve">The number of layers is referred to as depth. </w:t>
@@ -10025,7 +10007,6 @@
         <w:pStyle w:val="Definition"/>
       </w:pPr>
       <w:r>
-        <w:lastRenderedPageBreak/>
         <w:t xml:space="preserve">SOURCE: </w:t>
       </w:r>
       <w:bookmarkEnd w:id="26"/>
@@ -10153,8 +10134,13 @@
         <w:t>samples</w:t>
       </w:r>
       <w:r>
-        <w:t>, often labeled in terms of supervised learning.</w:t>
-      </w:r>
+        <w:t xml:space="preserve">, often labeled in terms of supervised </w:t>
+      </w:r>
+      <w:proofErr w:type="gramStart"/>
+      <w:r>
+        <w:t>learning.</w:t>
+      </w:r>
+      <w:proofErr w:type="gramEnd"/>
       <w:r>
         <w:t xml:space="preserve"> A training dataset can be divided into training, validation, and test sets</w:t>
       </w:r>
@@ -10164,7 +10150,7 @@
       <w:r>
         <w:t xml:space="preserve">Training samples are different from samples in </w:t>
       </w:r>
-      <w:hyperlink r:id="rId21" w:history="1">
+      <w:hyperlink r:id="rId20" w:history="1">
         <w:r>
           <w:rPr>
             <w:rStyle w:val="a3"/>
@@ -10418,10 +10404,9 @@
         <w:pStyle w:val="Definition"/>
       </w:pPr>
       <w:r>
-        <w:lastRenderedPageBreak/>
         <w:t>SOURCE: W3C (</w:t>
       </w:r>
-      <w:hyperlink r:id="rId22" w:history="1">
+      <w:hyperlink r:id="rId21" w:history="1">
         <w:r>
           <w:rPr>
             <w:rStyle w:val="a3"/>
@@ -10589,7 +10574,7 @@
       <w:r>
         <w:t>SOURCE: GEO (</w:t>
       </w:r>
-      <w:hyperlink r:id="rId23" w:history="1">
+      <w:hyperlink r:id="rId22" w:history="1">
         <w:r>
           <w:rPr>
             <w:rStyle w:val="a3"/>
@@ -11033,7 +11018,6 @@
         </w:rPr>
       </w:pPr>
       <w:r>
-        <w:lastRenderedPageBreak/>
         <w:t xml:space="preserve">SOURCE: </w:t>
       </w:r>
       <w:r>
@@ -11252,7 +11236,7 @@
         </w:rPr>
         <w:t xml:space="preserve">SOURCE: </w:t>
       </w:r>
-      <w:hyperlink r:id="rId24" w:history="1">
+      <w:hyperlink r:id="rId23" w:history="1">
         <w:r>
           <w:rPr>
             <w:rStyle w:val="a3"/>
@@ -11378,7 +11362,6 @@
       <w:bookmarkStart w:id="65" w:name="_Toc110449374"/>
       <w:bookmarkStart w:id="66" w:name="_Toc169104779"/>
       <w:r>
-        <w:lastRenderedPageBreak/>
         <w:t xml:space="preserve">Abbreviated </w:t>
       </w:r>
       <w:r>
@@ -11919,7 +11902,6 @@
       </w:pPr>
       <w:bookmarkStart w:id="69" w:name="_Toc169104781"/>
       <w:r>
-        <w:lastRenderedPageBreak/>
         <w:t>JavaScript Object Notation</w:t>
       </w:r>
       <w:bookmarkEnd w:id="69"/>
@@ -12477,7 +12459,6 @@
             </w:pPr>
             <w:bookmarkStart w:id="78" w:name="_Ref164353491"/>
             <w:r>
-              <w:lastRenderedPageBreak/>
               <w:t xml:space="preserve">Requirement </w:t>
             </w:r>
             <w:r>
@@ -12896,7 +12877,7 @@
               </w:rPr>
               <w:t xml:space="preserve"> [</w:t>
             </w:r>
-            <w:hyperlink r:id="rId25" w:anchor="section-5.6" w:history="1">
+            <w:hyperlink r:id="rId24" w:anchor="section-5.6" w:history="1">
               <w:r>
                 <w:rPr>
                   <w:rStyle w:val="a3"/>
@@ -13270,7 +13251,6 @@
         <w:rPr>
           <w:lang w:eastAsia="zh-CN"/>
         </w:rPr>
-        <w:lastRenderedPageBreak/>
         <w:t xml:space="preserve">The </w:t>
       </w:r>
       <w:r>
@@ -13788,6 +13768,7 @@
         </w:rPr>
         <w:t>“</w:t>
       </w:r>
+      <w:proofErr w:type="gramStart"/>
       <w:r>
         <w:rPr>
           <w:lang w:eastAsia="zh-CN"/>
@@ -13804,7 +13785,14 @@
         <w:rPr>
           <w:lang w:eastAsia="zh-CN"/>
         </w:rPr>
-        <w:t>(0,255,255)</w:t>
+        <w:t>(</w:t>
+      </w:r>
+      <w:proofErr w:type="gramEnd"/>
+      <w:r>
+        <w:rPr>
+          <w:lang w:eastAsia="zh-CN"/>
+        </w:rPr>
+        <w:t>0,255,255)</w:t>
       </w:r>
       <w:r>
         <w:rPr>
@@ -14101,7 +14089,7 @@
               </w:rPr>
               <w:t xml:space="preserve"> [</w:t>
             </w:r>
-            <w:hyperlink r:id="rId26" w:anchor="section-4.1" w:history="1">
+            <w:hyperlink r:id="rId25" w:anchor="section-4.1" w:history="1">
               <w:r>
                 <w:rPr>
                   <w:rStyle w:val="a3"/>
@@ -14305,12 +14293,19 @@
         <w:rPr>
           <w:lang w:val="en-GB" w:eastAsia="zh-CN"/>
         </w:rPr>
-        <w:t xml:space="preserve">e ISO Metadata Type </w:t>
-      </w:r>
+        <w:t xml:space="preserve">e ISO Metadata </w:t>
+      </w:r>
+      <w:proofErr w:type="gramStart"/>
       <w:r>
         <w:rPr>
           <w:lang w:val="en-GB" w:eastAsia="zh-CN"/>
         </w:rPr>
+        <w:t xml:space="preserve">Type </w:t>
+      </w:r>
+      <w:r>
+        <w:rPr>
+          <w:lang w:val="en-GB" w:eastAsia="zh-CN"/>
+        </w:rPr>
         <w:t xml:space="preserve"> requirement</w:t>
       </w:r>
       <w:r>
@@ -14319,6 +14314,7 @@
         </w:rPr>
         <w:t>s</w:t>
       </w:r>
+      <w:proofErr w:type="gramEnd"/>
       <w:r>
         <w:rPr>
           <w:lang w:val="en-GB" w:eastAsia="zh-CN"/>
@@ -14496,7 +14492,6 @@
                 <w:rFonts w:hint="eastAsia"/>
                 <w:lang w:eastAsia="zh-CN"/>
               </w:rPr>
-              <w:lastRenderedPageBreak/>
               <w:t>D</w:t>
             </w:r>
             <w:r>
@@ -15538,7 +15533,7 @@
               </w:rPr>
               <w:t>[</w:t>
             </w:r>
-            <w:hyperlink r:id="rId27" w:anchor="section-5" w:history="1">
+            <w:hyperlink r:id="rId26" w:anchor="section-5" w:history="1">
               <w:r>
                 <w:rPr>
                   <w:rStyle w:val="a3"/>
@@ -15591,7 +15586,7 @@
                 <w:lang w:eastAsia="zh-CN"/>
               </w:rPr>
             </w:pPr>
-            <w:hyperlink r:id="rId28" w:history="1">
+            <w:hyperlink r:id="rId27" w:history="1">
               <w:r>
                 <w:rPr>
                   <w:rStyle w:val="a3"/>
@@ -15687,7 +15682,6 @@
         <w:rPr>
           <w:lang w:eastAsia="zh-CN"/>
         </w:rPr>
-        <w:lastRenderedPageBreak/>
         <w:t>{</w:t>
       </w:r>
     </w:p>
@@ -16445,7 +16439,7 @@
                 <w:lang w:eastAsia="zh-CN"/>
               </w:rPr>
             </w:pPr>
-            <w:hyperlink r:id="rId29" w:history="1">
+            <w:hyperlink r:id="rId28" w:history="1">
               <w:r>
                 <w:rPr>
                   <w:rStyle w:val="a3"/>
@@ -16469,7 +16463,6 @@
           <w:rFonts w:hint="eastAsia"/>
           <w:lang w:eastAsia="zh-CN"/>
         </w:rPr>
-        <w:lastRenderedPageBreak/>
         <w:t>E</w:t>
       </w:r>
       <w:r>
@@ -16899,7 +16892,7 @@
                 <w:lang w:eastAsia="zh-CN"/>
               </w:rPr>
             </w:pPr>
-            <w:hyperlink r:id="rId30" w:history="1">
+            <w:hyperlink r:id="rId29" w:history="1">
               <w:r>
                 <w:rPr>
                   <w:rStyle w:val="a3"/>
@@ -17424,7 +17417,6 @@
         <w:rPr>
           <w:lang w:eastAsia="zh-CN"/>
         </w:rPr>
-        <w:lastRenderedPageBreak/>
         <w:t xml:space="preserve">      "westBoundLongitude": -171.76409,</w:t>
       </w:r>
     </w:p>
@@ -18129,7 +18121,6 @@
                 <w:bCs/>
                 <w:lang w:eastAsia="zh-CN"/>
               </w:rPr>
-              <w:lastRenderedPageBreak/>
               <w:t>R</w:t>
             </w:r>
             <w:r>
@@ -18840,7 +18831,21 @@
               <w:rPr>
                 <w:lang w:eastAsia="zh-CN"/>
               </w:rPr>
-              <w:t>haracterString [1..1]</w:t>
+              <w:t>haracterString [</w:t>
+            </w:r>
+            <w:proofErr w:type="gramStart"/>
+            <w:r>
+              <w:rPr>
+                <w:lang w:eastAsia="zh-CN"/>
+              </w:rPr>
+              <w:t>1..</w:t>
+            </w:r>
+            <w:proofErr w:type="gramEnd"/>
+            <w:r>
+              <w:rPr>
+                <w:lang w:eastAsia="zh-CN"/>
+              </w:rPr>
+              <w:t>1]</w:t>
             </w:r>
           </w:p>
         </w:tc>
@@ -18945,6 +18950,7 @@
               </w:rPr>
               <w:t>[</w:t>
             </w:r>
+            <w:proofErr w:type="gramStart"/>
             <w:r>
               <w:rPr>
                 <w:lang w:eastAsia="zh-CN"/>
@@ -18955,7 +18961,14 @@
               <w:rPr>
                 <w:lang w:eastAsia="zh-CN"/>
               </w:rPr>
-              <w:t>..1]</w:t>
+              <w:t>..</w:t>
+            </w:r>
+            <w:proofErr w:type="gramEnd"/>
+            <w:r>
+              <w:rPr>
+                <w:lang w:eastAsia="zh-CN"/>
+              </w:rPr>
+              <w:t>1]</w:t>
             </w:r>
           </w:p>
         </w:tc>
@@ -19068,6 +19081,7 @@
               </w:rPr>
               <w:t>[</w:t>
             </w:r>
+            <w:proofErr w:type="gramStart"/>
             <w:r>
               <w:rPr>
                 <w:lang w:eastAsia="zh-CN"/>
@@ -19078,7 +19092,14 @@
               <w:rPr>
                 <w:lang w:eastAsia="zh-CN"/>
               </w:rPr>
-              <w:t>..1]</w:t>
+              <w:t>..</w:t>
+            </w:r>
+            <w:proofErr w:type="gramEnd"/>
+            <w:r>
+              <w:rPr>
+                <w:lang w:eastAsia="zh-CN"/>
+              </w:rPr>
+              <w:t>1]</w:t>
             </w:r>
           </w:p>
         </w:tc>
@@ -19188,8 +19209,16 @@
               <w:rPr>
                 <w:lang w:eastAsia="zh-CN"/>
               </w:rPr>
-              <w:t>[1..</w:t>
-            </w:r>
+              <w:t>[</w:t>
+            </w:r>
+            <w:proofErr w:type="gramStart"/>
+            <w:r>
+              <w:rPr>
+                <w:lang w:eastAsia="zh-CN"/>
+              </w:rPr>
+              <w:t>1..</w:t>
+            </w:r>
+            <w:proofErr w:type="gramEnd"/>
             <w:r>
               <w:rPr>
                 <w:lang w:eastAsia="zh-CN"/>
@@ -19307,7 +19336,6 @@
         <w:rPr>
           <w:lang w:eastAsia="zh-CN"/>
         </w:rPr>
-        <w:lastRenderedPageBreak/>
         <w:t xml:space="preserve">        "measureDescription": "Percentage of training samples with inconsistent image format"</w:t>
       </w:r>
     </w:p>
@@ -19581,12 +19609,19 @@
         <w:rPr>
           <w:lang w:val="en-GB" w:eastAsia="zh-CN"/>
         </w:rPr>
-        <w:t xml:space="preserve">e Geospatial Type </w:t>
-      </w:r>
+        <w:t xml:space="preserve">e Geospatial </w:t>
+      </w:r>
+      <w:proofErr w:type="gramStart"/>
       <w:r>
         <w:rPr>
           <w:lang w:val="en-GB" w:eastAsia="zh-CN"/>
         </w:rPr>
+        <w:t xml:space="preserve">Type </w:t>
+      </w:r>
+      <w:r>
+        <w:rPr>
+          <w:lang w:val="en-GB" w:eastAsia="zh-CN"/>
+        </w:rPr>
         <w:t xml:space="preserve"> requirement</w:t>
       </w:r>
       <w:r>
@@ -19595,6 +19630,7 @@
         </w:rPr>
         <w:t>s</w:t>
       </w:r>
+      <w:proofErr w:type="gramEnd"/>
       <w:r>
         <w:rPr>
           <w:lang w:val="en-GB" w:eastAsia="zh-CN"/>
@@ -19811,7 +19847,6 @@
             </w:pPr>
             <w:bookmarkStart w:id="102" w:name="_Ref164353928"/>
             <w:r>
-              <w:lastRenderedPageBreak/>
               <w:t xml:space="preserve">Requirement </w:t>
             </w:r>
             <w:r>
@@ -20077,7 +20112,7 @@
         </w:rPr>
         <w:t>A Feature object represents a spatially bounded thing.  Every Feature object is a GeoJSON object no matter where it occurs in a GeoJSON text. [</w:t>
       </w:r>
-      <w:hyperlink r:id="rId31" w:history="1">
+      <w:hyperlink r:id="rId30" w:history="1">
         <w:r>
           <w:rPr>
             <w:rStyle w:val="a3"/>
@@ -20261,7 +20296,7 @@
               </w:rPr>
               <w:t xml:space="preserve"> [</w:t>
             </w:r>
-            <w:hyperlink r:id="rId32" w:anchor="section-3.2" w:history="1">
+            <w:hyperlink r:id="rId31" w:anchor="section-3.2" w:history="1">
               <w:r>
                 <w:rPr>
                   <w:rStyle w:val="a3"/>
@@ -21133,7 +21168,14 @@
         <w:rPr>
           <w:lang w:eastAsia="zh-CN"/>
         </w:rPr>
-        <w:t xml:space="preserve">e AI_TrainingDataset </w:t>
+        <w:t>e AI_</w:t>
+      </w:r>
+      <w:proofErr w:type="gramStart"/>
+      <w:r>
+        <w:rPr>
+          <w:lang w:eastAsia="zh-CN"/>
+        </w:rPr>
+        <w:t xml:space="preserve">TrainingDataset </w:t>
       </w:r>
       <w:r>
         <w:rPr>
@@ -21152,7 +21194,14 @@
         <w:rPr>
           <w:lang w:eastAsia="zh-CN"/>
         </w:rPr>
-        <w:t xml:space="preserve">equirements class defines a JSON encoding for </w:t>
+        <w:t>equirements</w:t>
+      </w:r>
+      <w:proofErr w:type="gramEnd"/>
+      <w:r>
+        <w:rPr>
+          <w:lang w:eastAsia="zh-CN"/>
+        </w:rPr>
+        <w:t xml:space="preserve"> class defines a JSON encoding for </w:t>
       </w:r>
       <w:r>
         <w:rPr>
@@ -21469,7 +21518,6 @@
                 <w:rFonts w:hint="eastAsia"/>
                 <w:lang w:eastAsia="zh-CN"/>
               </w:rPr>
-              <w:lastRenderedPageBreak/>
               <w:t>D</w:t>
             </w:r>
             <w:r>
@@ -21817,7 +21865,10 @@
               <w:fldChar w:fldCharType="begin"/>
             </w:r>
             <w:r>
-              <w:instrText xml:space="preserve"> SEQ Requirement \* ARABIC </w:instrText>
+              <w:instrText xml:space="preserve"> SEQ Requirement </w:instrText>
+            </w:r>
+            <w:r>
+              <w:instrText xml:space="preserve">\* ARABIC </w:instrText>
             </w:r>
             <w:r>
               <w:fldChar w:fldCharType="separate"/>
@@ -22472,7 +22523,21 @@
               <w:rPr>
                 <w:lang w:eastAsia="zh-CN"/>
               </w:rPr>
-              <w:t xml:space="preserve"> [1..1]</w:t>
+              <w:t xml:space="preserve"> [</w:t>
+            </w:r>
+            <w:proofErr w:type="gramStart"/>
+            <w:r>
+              <w:rPr>
+                <w:lang w:eastAsia="zh-CN"/>
+              </w:rPr>
+              <w:t>1..</w:t>
+            </w:r>
+            <w:proofErr w:type="gramEnd"/>
+            <w:r>
+              <w:rPr>
+                <w:lang w:eastAsia="zh-CN"/>
+              </w:rPr>
+              <w:t>1]</w:t>
             </w:r>
           </w:p>
         </w:tc>
@@ -22575,7 +22640,21 @@
               <w:rPr>
                 <w:lang w:eastAsia="zh-CN"/>
               </w:rPr>
-              <w:t xml:space="preserve"> [0..1]</w:t>
+              <w:t xml:space="preserve"> [</w:t>
+            </w:r>
+            <w:proofErr w:type="gramStart"/>
+            <w:r>
+              <w:rPr>
+                <w:lang w:eastAsia="zh-CN"/>
+              </w:rPr>
+              <w:t>0..</w:t>
+            </w:r>
+            <w:proofErr w:type="gramEnd"/>
+            <w:r>
+              <w:rPr>
+                <w:lang w:eastAsia="zh-CN"/>
+              </w:rPr>
+              <w:t>1]</w:t>
             </w:r>
           </w:p>
         </w:tc>
@@ -22673,7 +22752,21 @@
               <w:rPr>
                 <w:lang w:eastAsia="zh-CN"/>
               </w:rPr>
-              <w:t>D_Scope [0..1]</w:t>
+              <w:t>D_Scope [</w:t>
+            </w:r>
+            <w:proofErr w:type="gramStart"/>
+            <w:r>
+              <w:rPr>
+                <w:lang w:eastAsia="zh-CN"/>
+              </w:rPr>
+              <w:t>0..</w:t>
+            </w:r>
+            <w:proofErr w:type="gramEnd"/>
+            <w:r>
+              <w:rPr>
+                <w:lang w:eastAsia="zh-CN"/>
+              </w:rPr>
+              <w:t>1]</w:t>
             </w:r>
           </w:p>
         </w:tc>
@@ -22714,7 +22807,6 @@
               <w:rPr>
                 <w:lang w:eastAsia="zh-CN"/>
               </w:rPr>
-              <w:lastRenderedPageBreak/>
               <w:t>n</w:t>
             </w:r>
             <w:r>
@@ -22777,7 +22869,21 @@
               <w:rPr>
                 <w:lang w:eastAsia="zh-CN"/>
               </w:rPr>
-              <w:t xml:space="preserve"> [1..1]</w:t>
+              <w:t xml:space="preserve"> [</w:t>
+            </w:r>
+            <w:proofErr w:type="gramStart"/>
+            <w:r>
+              <w:rPr>
+                <w:lang w:eastAsia="zh-CN"/>
+              </w:rPr>
+              <w:t>1..</w:t>
+            </w:r>
+            <w:proofErr w:type="gramEnd"/>
+            <w:r>
+              <w:rPr>
+                <w:lang w:eastAsia="zh-CN"/>
+              </w:rPr>
+              <w:t>1]</w:t>
             </w:r>
           </w:p>
         </w:tc>
@@ -22855,7 +22961,21 @@
               <w:rPr>
                 <w:lang w:eastAsia="zh-CN"/>
               </w:rPr>
-              <w:t xml:space="preserve"> [1..1]</w:t>
+              <w:t xml:space="preserve"> [</w:t>
+            </w:r>
+            <w:proofErr w:type="gramStart"/>
+            <w:r>
+              <w:rPr>
+                <w:lang w:eastAsia="zh-CN"/>
+              </w:rPr>
+              <w:t>1..</w:t>
+            </w:r>
+            <w:proofErr w:type="gramEnd"/>
+            <w:r>
+              <w:rPr>
+                <w:lang w:eastAsia="zh-CN"/>
+              </w:rPr>
+              <w:t>1]</w:t>
             </w:r>
           </w:p>
         </w:tc>
@@ -22933,7 +23053,21 @@
               <w:rPr>
                 <w:lang w:eastAsia="zh-CN"/>
               </w:rPr>
-              <w:t xml:space="preserve"> [0..1]</w:t>
+              <w:t xml:space="preserve"> [</w:t>
+            </w:r>
+            <w:proofErr w:type="gramStart"/>
+            <w:r>
+              <w:rPr>
+                <w:lang w:eastAsia="zh-CN"/>
+              </w:rPr>
+              <w:t>0..</w:t>
+            </w:r>
+            <w:proofErr w:type="gramEnd"/>
+            <w:r>
+              <w:rPr>
+                <w:lang w:eastAsia="zh-CN"/>
+              </w:rPr>
+              <w:t>1]</w:t>
             </w:r>
           </w:p>
         </w:tc>
@@ -23018,6 +23152,7 @@
               </w:rPr>
               <w:t xml:space="preserve"> [</w:t>
             </w:r>
+            <w:proofErr w:type="gramStart"/>
             <w:r>
               <w:rPr>
                 <w:lang w:eastAsia="zh-CN"/>
@@ -23028,7 +23163,14 @@
               <w:rPr>
                 <w:lang w:eastAsia="zh-CN"/>
               </w:rPr>
-              <w:t>..1]</w:t>
+              <w:t>..</w:t>
+            </w:r>
+            <w:proofErr w:type="gramEnd"/>
+            <w:r>
+              <w:rPr>
+                <w:lang w:eastAsia="zh-CN"/>
+              </w:rPr>
+              <w:t>1]</w:t>
             </w:r>
           </w:p>
         </w:tc>
@@ -23114,7 +23256,21 @@
               <w:rPr>
                 <w:lang w:eastAsia="zh-CN"/>
               </w:rPr>
-              <w:t xml:space="preserve"> [0..1]</w:t>
+              <w:t xml:space="preserve"> [</w:t>
+            </w:r>
+            <w:proofErr w:type="gramStart"/>
+            <w:r>
+              <w:rPr>
+                <w:lang w:eastAsia="zh-CN"/>
+              </w:rPr>
+              <w:t>0..</w:t>
+            </w:r>
+            <w:proofErr w:type="gramEnd"/>
+            <w:r>
+              <w:rPr>
+                <w:lang w:eastAsia="zh-CN"/>
+              </w:rPr>
+              <w:t>1]</w:t>
             </w:r>
           </w:p>
         </w:tc>
@@ -23195,11 +23351,19 @@
               </w:rPr>
               <w:t>[</w:t>
             </w:r>
-            <w:r>
-              <w:rPr>
-                <w:lang w:eastAsia="zh-CN"/>
-              </w:rPr>
-              <w:t>0..1</w:t>
+            <w:proofErr w:type="gramStart"/>
+            <w:r>
+              <w:rPr>
+                <w:lang w:eastAsia="zh-CN"/>
+              </w:rPr>
+              <w:t>0..</w:t>
+            </w:r>
+            <w:proofErr w:type="gramEnd"/>
+            <w:r>
+              <w:rPr>
+                <w:lang w:eastAsia="zh-CN"/>
+              </w:rPr>
+              <w:t>1</w:t>
             </w:r>
             <w:r>
               <w:rPr>
@@ -23292,6 +23456,7 @@
               </w:rPr>
               <w:t xml:space="preserve"> [</w:t>
             </w:r>
+            <w:proofErr w:type="gramStart"/>
             <w:r>
               <w:rPr>
                 <w:lang w:eastAsia="zh-CN"/>
@@ -23302,7 +23467,14 @@
               <w:rPr>
                 <w:lang w:eastAsia="zh-CN"/>
               </w:rPr>
-              <w:t>..1]</w:t>
+              <w:t>..</w:t>
+            </w:r>
+            <w:proofErr w:type="gramEnd"/>
+            <w:r>
+              <w:rPr>
+                <w:lang w:eastAsia="zh-CN"/>
+              </w:rPr>
+              <w:t>1]</w:t>
             </w:r>
           </w:p>
         </w:tc>
@@ -23386,7 +23558,21 @@
               <w:rPr>
                 <w:lang w:eastAsia="zh-CN"/>
               </w:rPr>
-              <w:t xml:space="preserve"> [0..*]</w:t>
+              <w:t xml:space="preserve"> [</w:t>
+            </w:r>
+            <w:proofErr w:type="gramStart"/>
+            <w:r>
+              <w:rPr>
+                <w:lang w:eastAsia="zh-CN"/>
+              </w:rPr>
+              <w:t>0..</w:t>
+            </w:r>
+            <w:proofErr w:type="gramEnd"/>
+            <w:r>
+              <w:rPr>
+                <w:lang w:eastAsia="zh-CN"/>
+              </w:rPr>
+              <w:t>*]</w:t>
             </w:r>
           </w:p>
         </w:tc>
@@ -23458,7 +23644,21 @@
               <w:rPr>
                 <w:lang w:eastAsia="zh-CN"/>
               </w:rPr>
-              <w:t xml:space="preserve"> [0..*]</w:t>
+              <w:t xml:space="preserve"> [</w:t>
+            </w:r>
+            <w:proofErr w:type="gramStart"/>
+            <w:r>
+              <w:rPr>
+                <w:lang w:eastAsia="zh-CN"/>
+              </w:rPr>
+              <w:t>0..</w:t>
+            </w:r>
+            <w:proofErr w:type="gramEnd"/>
+            <w:r>
+              <w:rPr>
+                <w:lang w:eastAsia="zh-CN"/>
+              </w:rPr>
+              <w:t>*]</w:t>
             </w:r>
           </w:p>
         </w:tc>
@@ -23543,11 +23743,19 @@
               </w:rPr>
               <w:t>AI_MetricsInLiterature [</w:t>
             </w:r>
-            <w:r>
-              <w:rPr>
-                <w:lang w:eastAsia="zh-CN"/>
-              </w:rPr>
-              <w:t>0..*</w:t>
+            <w:proofErr w:type="gramStart"/>
+            <w:r>
+              <w:rPr>
+                <w:lang w:eastAsia="zh-CN"/>
+              </w:rPr>
+              <w:t>0..</w:t>
+            </w:r>
+            <w:proofErr w:type="gramEnd"/>
+            <w:r>
+              <w:rPr>
+                <w:lang w:eastAsia="zh-CN"/>
+              </w:rPr>
+              <w:t>*</w:t>
             </w:r>
             <w:r>
               <w:rPr>
@@ -23653,11 +23861,19 @@
               </w:rPr>
               <w:t>NamedValue [</w:t>
             </w:r>
-            <w:r>
-              <w:rPr>
-                <w:lang w:eastAsia="zh-CN"/>
-              </w:rPr>
-              <w:t>0..*</w:t>
+            <w:proofErr w:type="gramStart"/>
+            <w:r>
+              <w:rPr>
+                <w:lang w:eastAsia="zh-CN"/>
+              </w:rPr>
+              <w:t>0..</w:t>
+            </w:r>
+            <w:proofErr w:type="gramEnd"/>
+            <w:r>
+              <w:rPr>
+                <w:lang w:eastAsia="zh-CN"/>
+              </w:rPr>
+              <w:t>*</w:t>
             </w:r>
             <w:r>
               <w:rPr>
@@ -23781,7 +23997,21 @@
               <w:rPr>
                 <w:lang w:eastAsia="zh-CN"/>
               </w:rPr>
-              <w:t>I_Citation [0..*]</w:t>
+              <w:t>I_Citation [</w:t>
+            </w:r>
+            <w:proofErr w:type="gramStart"/>
+            <w:r>
+              <w:rPr>
+                <w:lang w:eastAsia="zh-CN"/>
+              </w:rPr>
+              <w:t>0..</w:t>
+            </w:r>
+            <w:proofErr w:type="gramEnd"/>
+            <w:r>
+              <w:rPr>
+                <w:lang w:eastAsia="zh-CN"/>
+              </w:rPr>
+              <w:t>*]</w:t>
             </w:r>
           </w:p>
         </w:tc>
@@ -23853,6 +24083,7 @@
               </w:rPr>
               <w:t>Int [</w:t>
             </w:r>
+            <w:proofErr w:type="gramStart"/>
             <w:r>
               <w:rPr>
                 <w:lang w:eastAsia="zh-CN"/>
@@ -23863,7 +24094,14 @@
               <w:rPr>
                 <w:lang w:eastAsia="zh-CN"/>
               </w:rPr>
-              <w:t>..1</w:t>
+              <w:t>..</w:t>
+            </w:r>
+            <w:proofErr w:type="gramEnd"/>
+            <w:r>
+              <w:rPr>
+                <w:lang w:eastAsia="zh-CN"/>
+              </w:rPr>
+              <w:t>1</w:t>
             </w:r>
             <w:r>
               <w:rPr>
@@ -23907,7 +24145,6 @@
                 <w:rFonts w:hint="eastAsia"/>
                 <w:lang w:eastAsia="zh-CN"/>
               </w:rPr>
-              <w:lastRenderedPageBreak/>
               <w:t>class</w:t>
             </w:r>
             <w:r>
@@ -23951,11 +24188,19 @@
               </w:rPr>
               <w:t>CharacterString [</w:t>
             </w:r>
+            <w:proofErr w:type="gramStart"/>
             <w:r>
               <w:rPr>
                 <w:lang w:val="en-GB" w:eastAsia="zh-CN"/>
               </w:rPr>
-              <w:t>0..1</w:t>
+              <w:t>0..</w:t>
+            </w:r>
+            <w:proofErr w:type="gramEnd"/>
+            <w:r>
+              <w:rPr>
+                <w:lang w:val="en-GB" w:eastAsia="zh-CN"/>
+              </w:rPr>
+              <w:t>1</w:t>
             </w:r>
             <w:r>
               <w:rPr>
@@ -24064,6 +24309,7 @@
               </w:rPr>
               <w:t>NamedValue [</w:t>
             </w:r>
+            <w:proofErr w:type="gramStart"/>
             <w:r>
               <w:rPr>
                 <w:lang w:eastAsia="zh-CN"/>
@@ -24076,6 +24322,7 @@
               </w:rPr>
               <w:t>..</w:t>
             </w:r>
+            <w:proofErr w:type="gramEnd"/>
             <w:r>
               <w:rPr>
                 <w:lang w:eastAsia="zh-CN"/>
@@ -24183,7 +24430,21 @@
               <w:rPr>
                 <w:lang w:eastAsia="zh-CN"/>
               </w:rPr>
-              <w:t>I_Task [1..*]</w:t>
+              <w:t>I_Task [</w:t>
+            </w:r>
+            <w:proofErr w:type="gramStart"/>
+            <w:r>
+              <w:rPr>
+                <w:lang w:eastAsia="zh-CN"/>
+              </w:rPr>
+              <w:t>1..</w:t>
+            </w:r>
+            <w:proofErr w:type="gramEnd"/>
+            <w:r>
+              <w:rPr>
+                <w:lang w:eastAsia="zh-CN"/>
+              </w:rPr>
+              <w:t>*]</w:t>
             </w:r>
           </w:p>
         </w:tc>
@@ -24274,7 +24535,21 @@
               <w:rPr>
                 <w:lang w:eastAsia="zh-CN"/>
               </w:rPr>
-              <w:t>I_Labeling [0..*]</w:t>
+              <w:t>I_Labeling [</w:t>
+            </w:r>
+            <w:proofErr w:type="gramStart"/>
+            <w:r>
+              <w:rPr>
+                <w:lang w:eastAsia="zh-CN"/>
+              </w:rPr>
+              <w:t>0..</w:t>
+            </w:r>
+            <w:proofErr w:type="gramEnd"/>
+            <w:r>
+              <w:rPr>
+                <w:lang w:eastAsia="zh-CN"/>
+              </w:rPr>
+              <w:t>*]</w:t>
             </w:r>
           </w:p>
         </w:tc>
@@ -24365,8 +24640,16 @@
               <w:rPr>
                 <w:lang w:eastAsia="zh-CN"/>
               </w:rPr>
-              <w:t>DataQuality [0..</w:t>
-            </w:r>
+              <w:t>DataQuality [</w:t>
+            </w:r>
+            <w:proofErr w:type="gramStart"/>
+            <w:r>
+              <w:rPr>
+                <w:lang w:eastAsia="zh-CN"/>
+              </w:rPr>
+              <w:t>0..</w:t>
+            </w:r>
+            <w:proofErr w:type="gramEnd"/>
             <w:r>
               <w:rPr>
                 <w:lang w:eastAsia="zh-CN"/>
@@ -24475,7 +24758,21 @@
               <w:rPr>
                 <w:lang w:eastAsia="zh-CN"/>
               </w:rPr>
-              <w:t>I_TDChangeset [0..*]</w:t>
+              <w:t>I_TDChangeset [</w:t>
+            </w:r>
+            <w:proofErr w:type="gramStart"/>
+            <w:r>
+              <w:rPr>
+                <w:lang w:eastAsia="zh-CN"/>
+              </w:rPr>
+              <w:t>0..</w:t>
+            </w:r>
+            <w:proofErr w:type="gramEnd"/>
+            <w:r>
+              <w:rPr>
+                <w:lang w:eastAsia="zh-CN"/>
+              </w:rPr>
+              <w:t>*]</w:t>
             </w:r>
           </w:p>
         </w:tc>
@@ -24585,7 +24882,21 @@
               <w:rPr>
                 <w:lang w:eastAsia="zh-CN"/>
               </w:rPr>
-              <w:t>TrainingData [1..*]</w:t>
+              <w:t>TrainingData [</w:t>
+            </w:r>
+            <w:proofErr w:type="gramStart"/>
+            <w:r>
+              <w:rPr>
+                <w:lang w:eastAsia="zh-CN"/>
+              </w:rPr>
+              <w:t>1..</w:t>
+            </w:r>
+            <w:proofErr w:type="gramEnd"/>
+            <w:r>
+              <w:rPr>
+                <w:lang w:eastAsia="zh-CN"/>
+              </w:rPr>
+              <w:t>*]</w:t>
             </w:r>
           </w:p>
         </w:tc>
@@ -25264,7 +25575,6 @@
         <w:rPr>
           <w:lang w:eastAsia="zh-CN"/>
         </w:rPr>
-        <w:lastRenderedPageBreak/>
         <w:t xml:space="preserve">  </w:t>
       </w:r>
       <w:r>
@@ -26497,7 +26807,21 @@
               <w:rPr>
                 <w:lang w:eastAsia="zh-CN"/>
               </w:rPr>
-              <w:t>haracterString [1..1]</w:t>
+              <w:t>haracterString [</w:t>
+            </w:r>
+            <w:proofErr w:type="gramStart"/>
+            <w:r>
+              <w:rPr>
+                <w:lang w:eastAsia="zh-CN"/>
+              </w:rPr>
+              <w:t>1..</w:t>
+            </w:r>
+            <w:proofErr w:type="gramEnd"/>
+            <w:r>
+              <w:rPr>
+                <w:lang w:eastAsia="zh-CN"/>
+              </w:rPr>
+              <w:t>1]</w:t>
             </w:r>
           </w:p>
         </w:tc>
@@ -26591,7 +26915,21 @@
               <w:rPr>
                 <w:lang w:eastAsia="zh-CN"/>
               </w:rPr>
-              <w:t>haracterString [0..1]</w:t>
+              <w:t>haracterString [</w:t>
+            </w:r>
+            <w:proofErr w:type="gramStart"/>
+            <w:r>
+              <w:rPr>
+                <w:lang w:eastAsia="zh-CN"/>
+              </w:rPr>
+              <w:t>0..</w:t>
+            </w:r>
+            <w:proofErr w:type="gramEnd"/>
+            <w:r>
+              <w:rPr>
+                <w:lang w:eastAsia="zh-CN"/>
+              </w:rPr>
+              <w:t>1]</w:t>
             </w:r>
           </w:p>
         </w:tc>
@@ -26689,11 +27027,19 @@
               </w:rPr>
               <w:t>edValue [</w:t>
             </w:r>
-            <w:r>
-              <w:rPr>
-                <w:lang w:eastAsia="zh-CN"/>
-              </w:rPr>
-              <w:t>1..*</w:t>
+            <w:proofErr w:type="gramStart"/>
+            <w:r>
+              <w:rPr>
+                <w:lang w:eastAsia="zh-CN"/>
+              </w:rPr>
+              <w:t>1..</w:t>
+            </w:r>
+            <w:proofErr w:type="gramEnd"/>
+            <w:r>
+              <w:rPr>
+                <w:lang w:eastAsia="zh-CN"/>
+              </w:rPr>
+              <w:t>*</w:t>
             </w:r>
             <w:r>
               <w:rPr>
@@ -26744,7 +27090,6 @@
           <w:rFonts w:hint="eastAsia"/>
           <w:lang w:eastAsia="zh-CN"/>
         </w:rPr>
-        <w:lastRenderedPageBreak/>
         <w:t>E</w:t>
       </w:r>
       <w:r>
@@ -27715,11 +28060,19 @@
               </w:rPr>
               <w:t>EX_Extent [</w:t>
             </w:r>
-            <w:r>
-              <w:rPr>
-                <w:lang w:eastAsia="zh-CN"/>
-              </w:rPr>
-              <w:t>0..1</w:t>
+            <w:proofErr w:type="gramStart"/>
+            <w:r>
+              <w:rPr>
+                <w:lang w:eastAsia="zh-CN"/>
+              </w:rPr>
+              <w:t>0..</w:t>
+            </w:r>
+            <w:proofErr w:type="gramEnd"/>
+            <w:r>
+              <w:rPr>
+                <w:lang w:eastAsia="zh-CN"/>
+              </w:rPr>
+              <w:t>1</w:t>
             </w:r>
             <w:r>
               <w:rPr>
@@ -27824,11 +28177,19 @@
               </w:rPr>
               <w:t>MD_Band [</w:t>
             </w:r>
-            <w:r>
-              <w:rPr>
-                <w:lang w:eastAsia="zh-CN"/>
-              </w:rPr>
-              <w:t>0..*</w:t>
+            <w:proofErr w:type="gramStart"/>
+            <w:r>
+              <w:rPr>
+                <w:lang w:eastAsia="zh-CN"/>
+              </w:rPr>
+              <w:t>0..</w:t>
+            </w:r>
+            <w:proofErr w:type="gramEnd"/>
+            <w:r>
+              <w:rPr>
+                <w:lang w:eastAsia="zh-CN"/>
+              </w:rPr>
+              <w:t>*</w:t>
             </w:r>
             <w:r>
               <w:rPr>
@@ -27928,11 +28289,19 @@
               </w:rPr>
               <w:t>ChracterString [</w:t>
             </w:r>
-            <w:r>
-              <w:rPr>
-                <w:lang w:eastAsia="zh-CN"/>
-              </w:rPr>
-              <w:t>0..1</w:t>
+            <w:proofErr w:type="gramStart"/>
+            <w:r>
+              <w:rPr>
+                <w:lang w:eastAsia="zh-CN"/>
+              </w:rPr>
+              <w:t>0..</w:t>
+            </w:r>
+            <w:proofErr w:type="gramEnd"/>
+            <w:r>
+              <w:rPr>
+                <w:lang w:eastAsia="zh-CN"/>
+              </w:rPr>
+              <w:t>1</w:t>
             </w:r>
             <w:r>
               <w:rPr>
@@ -28034,7 +28403,6 @@
         <w:rPr>
           <w:lang w:eastAsia="zh-CN"/>
         </w:rPr>
-        <w:lastRenderedPageBreak/>
         <w:t xml:space="preserve">  "name": "WHU-RS19",</w:t>
       </w:r>
     </w:p>
@@ -28726,7 +29094,6 @@
         <w:rPr>
           <w:lang w:eastAsia="zh-CN"/>
         </w:rPr>
-        <w:lastRenderedPageBreak/>
         <w:t>}</w:t>
       </w:r>
     </w:p>
@@ -29955,7 +30322,6 @@
               <w:rPr>
                 <w:lang w:eastAsia="zh-CN"/>
               </w:rPr>
-              <w:lastRenderedPageBreak/>
               <w:t>id</w:t>
             </w:r>
           </w:p>
@@ -30030,7 +30396,21 @@
               <w:rPr>
                 <w:lang w:eastAsia="zh-CN"/>
               </w:rPr>
-              <w:t xml:space="preserve"> [1..1]</w:t>
+              <w:t xml:space="preserve"> [</w:t>
+            </w:r>
+            <w:proofErr w:type="gramStart"/>
+            <w:r>
+              <w:rPr>
+                <w:lang w:eastAsia="zh-CN"/>
+              </w:rPr>
+              <w:t>1..</w:t>
+            </w:r>
+            <w:proofErr w:type="gramEnd"/>
+            <w:r>
+              <w:rPr>
+                <w:lang w:eastAsia="zh-CN"/>
+              </w:rPr>
+              <w:t>1]</w:t>
             </w:r>
           </w:p>
         </w:tc>
@@ -30141,7 +30521,21 @@
               <w:rPr>
                 <w:lang w:eastAsia="zh-CN"/>
               </w:rPr>
-              <w:t xml:space="preserve"> [0..1]</w:t>
+              <w:t xml:space="preserve"> [</w:t>
+            </w:r>
+            <w:proofErr w:type="gramStart"/>
+            <w:r>
+              <w:rPr>
+                <w:lang w:eastAsia="zh-CN"/>
+              </w:rPr>
+              <w:t>0..</w:t>
+            </w:r>
+            <w:proofErr w:type="gramEnd"/>
+            <w:r>
+              <w:rPr>
+                <w:lang w:eastAsia="zh-CN"/>
+              </w:rPr>
+              <w:t>1]</w:t>
             </w:r>
           </w:p>
         </w:tc>
@@ -30227,11 +30621,19 @@
               </w:rPr>
               <w:t>AI_TrainingTypeCode [</w:t>
             </w:r>
-            <w:r>
-              <w:rPr>
-                <w:lang w:eastAsia="zh-CN"/>
-              </w:rPr>
-              <w:t>0..1</w:t>
+            <w:proofErr w:type="gramStart"/>
+            <w:r>
+              <w:rPr>
+                <w:lang w:eastAsia="zh-CN"/>
+              </w:rPr>
+              <w:t>0..</w:t>
+            </w:r>
+            <w:proofErr w:type="gramEnd"/>
+            <w:r>
+              <w:rPr>
+                <w:lang w:eastAsia="zh-CN"/>
+              </w:rPr>
+              <w:t>1</w:t>
             </w:r>
             <w:r>
               <w:rPr>
@@ -30339,11 +30741,19 @@
               </w:rPr>
               <w:t>Int [</w:t>
             </w:r>
-            <w:r>
-              <w:rPr>
-                <w:lang w:eastAsia="zh-CN"/>
-              </w:rPr>
-              <w:t>0..1</w:t>
+            <w:proofErr w:type="gramStart"/>
+            <w:r>
+              <w:rPr>
+                <w:lang w:eastAsia="zh-CN"/>
+              </w:rPr>
+              <w:t>0..</w:t>
+            </w:r>
+            <w:proofErr w:type="gramEnd"/>
+            <w:r>
+              <w:rPr>
+                <w:lang w:eastAsia="zh-CN"/>
+              </w:rPr>
+              <w:t>1</w:t>
             </w:r>
             <w:r>
               <w:rPr>
@@ -30463,7 +30873,21 @@
               <w:rPr>
                 <w:lang w:eastAsia="zh-CN"/>
               </w:rPr>
-              <w:t>I_Citation [0..*]</w:t>
+              <w:t>I_Citation [</w:t>
+            </w:r>
+            <w:proofErr w:type="gramStart"/>
+            <w:r>
+              <w:rPr>
+                <w:lang w:eastAsia="zh-CN"/>
+              </w:rPr>
+              <w:t>0..</w:t>
+            </w:r>
+            <w:proofErr w:type="gramEnd"/>
+            <w:r>
+              <w:rPr>
+                <w:lang w:eastAsia="zh-CN"/>
+              </w:rPr>
+              <w:t>*]</w:t>
             </w:r>
           </w:p>
         </w:tc>
@@ -30572,7 +30996,21 @@
               <w:rPr>
                 <w:lang w:eastAsia="zh-CN"/>
               </w:rPr>
-              <w:t>el [1..*]</w:t>
+              <w:t>el [</w:t>
+            </w:r>
+            <w:proofErr w:type="gramStart"/>
+            <w:r>
+              <w:rPr>
+                <w:lang w:eastAsia="zh-CN"/>
+              </w:rPr>
+              <w:t>1..</w:t>
+            </w:r>
+            <w:proofErr w:type="gramEnd"/>
+            <w:r>
+              <w:rPr>
+                <w:lang w:eastAsia="zh-CN"/>
+              </w:rPr>
+              <w:t>*]</w:t>
             </w:r>
           </w:p>
         </w:tc>
@@ -30668,7 +31106,21 @@
               <w:rPr>
                 <w:lang w:eastAsia="zh-CN"/>
               </w:rPr>
-              <w:t>I_Labeling [0..*]</w:t>
+              <w:t>I_Labeling [</w:t>
+            </w:r>
+            <w:proofErr w:type="gramStart"/>
+            <w:r>
+              <w:rPr>
+                <w:lang w:eastAsia="zh-CN"/>
+              </w:rPr>
+              <w:t>0..</w:t>
+            </w:r>
+            <w:proofErr w:type="gramEnd"/>
+            <w:r>
+              <w:rPr>
+                <w:lang w:eastAsia="zh-CN"/>
+              </w:rPr>
+              <w:t>*]</w:t>
             </w:r>
           </w:p>
         </w:tc>
@@ -30764,7 +31216,21 @@
               <w:rPr>
                 <w:lang w:eastAsia="zh-CN"/>
               </w:rPr>
-              <w:t>DataQuality [0..*]</w:t>
+              <w:t>DataQuality [</w:t>
+            </w:r>
+            <w:proofErr w:type="gramStart"/>
+            <w:r>
+              <w:rPr>
+                <w:lang w:eastAsia="zh-CN"/>
+              </w:rPr>
+              <w:t>0..</w:t>
+            </w:r>
+            <w:proofErr w:type="gramEnd"/>
+            <w:r>
+              <w:rPr>
+                <w:lang w:eastAsia="zh-CN"/>
+              </w:rPr>
+              <w:t>*]</w:t>
             </w:r>
           </w:p>
         </w:tc>
@@ -30965,7 +31431,6 @@
         <w:rPr>
           <w:lang w:eastAsia="zh-CN"/>
         </w:rPr>
-        <w:lastRenderedPageBreak/>
         <w:t xml:space="preserve">  "labels": </w:t>
       </w:r>
       <w:r>
@@ -31876,7 +32341,6 @@
                 <w:rFonts w:hint="eastAsia"/>
                 <w:lang w:eastAsia="zh-CN"/>
               </w:rPr>
-              <w:lastRenderedPageBreak/>
               <w:t>t</w:t>
             </w:r>
             <w:r>
@@ -32053,11 +32517,19 @@
               </w:rPr>
               <w:t>EX_Extent [</w:t>
             </w:r>
-            <w:r>
-              <w:rPr>
-                <w:lang w:eastAsia="zh-CN"/>
-              </w:rPr>
-              <w:t>0..1</w:t>
+            <w:proofErr w:type="gramStart"/>
+            <w:r>
+              <w:rPr>
+                <w:lang w:eastAsia="zh-CN"/>
+              </w:rPr>
+              <w:t>0..</w:t>
+            </w:r>
+            <w:proofErr w:type="gramEnd"/>
+            <w:r>
+              <w:rPr>
+                <w:lang w:eastAsia="zh-CN"/>
+              </w:rPr>
+              <w:t>1</w:t>
             </w:r>
             <w:r>
               <w:rPr>
@@ -32234,11 +32706,19 @@
               </w:rPr>
               <w:t>[</w:t>
             </w:r>
-            <w:r>
-              <w:rPr>
-                <w:lang w:eastAsia="zh-CN"/>
-              </w:rPr>
-              <w:t>0..*</w:t>
+            <w:proofErr w:type="gramStart"/>
+            <w:r>
+              <w:rPr>
+                <w:lang w:eastAsia="zh-CN"/>
+              </w:rPr>
+              <w:t>0..</w:t>
+            </w:r>
+            <w:proofErr w:type="gramEnd"/>
+            <w:r>
+              <w:rPr>
+                <w:lang w:eastAsia="zh-CN"/>
+              </w:rPr>
+              <w:t>*</w:t>
             </w:r>
             <w:r>
               <w:rPr>
@@ -32344,11 +32824,19 @@
               </w:rPr>
               <w:t>URL [</w:t>
             </w:r>
-            <w:r>
-              <w:rPr>
-                <w:lang w:eastAsia="zh-CN"/>
-              </w:rPr>
-              <w:t>1..*</w:t>
+            <w:proofErr w:type="gramStart"/>
+            <w:r>
+              <w:rPr>
+                <w:lang w:eastAsia="zh-CN"/>
+              </w:rPr>
+              <w:t>1..</w:t>
+            </w:r>
+            <w:proofErr w:type="gramEnd"/>
+            <w:r>
+              <w:rPr>
+                <w:lang w:eastAsia="zh-CN"/>
+              </w:rPr>
+              <w:t>*</w:t>
             </w:r>
             <w:r>
               <w:rPr>
@@ -32643,7 +33131,6 @@
         <w:rPr>
           <w:lang w:eastAsia="zh-CN"/>
         </w:rPr>
-        <w:lastRenderedPageBreak/>
         <w:t xml:space="preserve">  "dataTime": </w:t>
       </w:r>
       <w:r>
@@ -33761,7 +34248,6 @@
               <w:rPr>
                 <w:lang w:eastAsia="zh-CN"/>
               </w:rPr>
-              <w:lastRenderedPageBreak/>
               <w:t>id</w:t>
             </w:r>
           </w:p>
@@ -33814,7 +34300,21 @@
               <w:rPr>
                 <w:lang w:eastAsia="zh-CN"/>
               </w:rPr>
-              <w:t xml:space="preserve"> [1..1]</w:t>
+              <w:t xml:space="preserve"> [</w:t>
+            </w:r>
+            <w:proofErr w:type="gramStart"/>
+            <w:r>
+              <w:rPr>
+                <w:lang w:eastAsia="zh-CN"/>
+              </w:rPr>
+              <w:t>1..</w:t>
+            </w:r>
+            <w:proofErr w:type="gramEnd"/>
+            <w:r>
+              <w:rPr>
+                <w:lang w:eastAsia="zh-CN"/>
+              </w:rPr>
+              <w:t>1]</w:t>
             </w:r>
           </w:p>
         </w:tc>
@@ -33918,7 +34418,21 @@
               <w:rPr>
                 <w:lang w:eastAsia="zh-CN"/>
               </w:rPr>
-              <w:t>CharacterString [0..1]</w:t>
+              <w:t>CharacterString [</w:t>
+            </w:r>
+            <w:proofErr w:type="gramStart"/>
+            <w:r>
+              <w:rPr>
+                <w:lang w:eastAsia="zh-CN"/>
+              </w:rPr>
+              <w:t>0..</w:t>
+            </w:r>
+            <w:proofErr w:type="gramEnd"/>
+            <w:r>
+              <w:rPr>
+                <w:lang w:eastAsia="zh-CN"/>
+              </w:rPr>
+              <w:t>1]</w:t>
             </w:r>
           </w:p>
         </w:tc>
@@ -34007,7 +34521,21 @@
               <w:rPr>
                 <w:lang w:eastAsia="zh-CN"/>
               </w:rPr>
-              <w:t>haracterString [0..1]</w:t>
+              <w:t>haracterString [</w:t>
+            </w:r>
+            <w:proofErr w:type="gramStart"/>
+            <w:r>
+              <w:rPr>
+                <w:lang w:eastAsia="zh-CN"/>
+              </w:rPr>
+              <w:t>0..</w:t>
+            </w:r>
+            <w:proofErr w:type="gramEnd"/>
+            <w:r>
+              <w:rPr>
+                <w:lang w:eastAsia="zh-CN"/>
+              </w:rPr>
+              <w:t>1]</w:t>
             </w:r>
           </w:p>
         </w:tc>
@@ -34988,7 +35516,21 @@
               <w:rPr>
                 <w:lang w:eastAsia="zh-CN"/>
               </w:rPr>
-              <w:t>haracterString [1..1]</w:t>
+              <w:t>haracterString [</w:t>
+            </w:r>
+            <w:proofErr w:type="gramStart"/>
+            <w:r>
+              <w:rPr>
+                <w:lang w:eastAsia="zh-CN"/>
+              </w:rPr>
+              <w:t>1..</w:t>
+            </w:r>
+            <w:proofErr w:type="gramEnd"/>
+            <w:r>
+              <w:rPr>
+                <w:lang w:eastAsia="zh-CN"/>
+              </w:rPr>
+              <w:t>1]</w:t>
             </w:r>
           </w:p>
         </w:tc>
@@ -35050,7 +35592,6 @@
         <w:rPr>
           <w:lang w:eastAsia="zh-CN"/>
         </w:rPr>
-        <w:lastRenderedPageBreak/>
         <w:t>{</w:t>
       </w:r>
     </w:p>
@@ -36294,7 +36835,6 @@
       </w:pPr>
       <w:bookmarkStart w:id="129" w:name="_Ref112414586"/>
       <w:r>
-        <w:lastRenderedPageBreak/>
         <w:t xml:space="preserve">Table </w:t>
       </w:r>
       <w:r>
@@ -36613,7 +37153,21 @@
               <w:rPr>
                 <w:lang w:eastAsia="zh-CN"/>
               </w:rPr>
-              <w:t>ool [0..1]</w:t>
+              <w:t>ool [</w:t>
+            </w:r>
+            <w:proofErr w:type="gramStart"/>
+            <w:r>
+              <w:rPr>
+                <w:lang w:eastAsia="zh-CN"/>
+              </w:rPr>
+              <w:t>0..</w:t>
+            </w:r>
+            <w:proofErr w:type="gramEnd"/>
+            <w:r>
+              <w:rPr>
+                <w:lang w:eastAsia="zh-CN"/>
+              </w:rPr>
+              <w:t>1]</w:t>
             </w:r>
           </w:p>
           <w:p>
@@ -36738,7 +37292,21 @@
               <w:rPr>
                 <w:lang w:eastAsia="zh-CN"/>
               </w:rPr>
-              <w:t>loat [0..1]</w:t>
+              <w:t>loat [</w:t>
+            </w:r>
+            <w:proofErr w:type="gramStart"/>
+            <w:r>
+              <w:rPr>
+                <w:lang w:eastAsia="zh-CN"/>
+              </w:rPr>
+              <w:t>0..</w:t>
+            </w:r>
+            <w:proofErr w:type="gramEnd"/>
+            <w:r>
+              <w:rPr>
+                <w:lang w:eastAsia="zh-CN"/>
+              </w:rPr>
+              <w:t>1]</w:t>
             </w:r>
           </w:p>
           <w:p>
@@ -37423,7 +37991,6 @@
                 <w:rFonts w:hint="eastAsia"/>
                 <w:lang w:eastAsia="zh-CN"/>
               </w:rPr>
-              <w:lastRenderedPageBreak/>
               <w:t>t</w:t>
             </w:r>
             <w:r>
@@ -37599,7 +38166,21 @@
               <w:rPr>
                 <w:lang w:eastAsia="zh-CN"/>
               </w:rPr>
-              <w:t>haracterString [1..1]</w:t>
+              <w:t>haracterString [</w:t>
+            </w:r>
+            <w:proofErr w:type="gramStart"/>
+            <w:r>
+              <w:rPr>
+                <w:lang w:eastAsia="zh-CN"/>
+              </w:rPr>
+              <w:t>1..</w:t>
+            </w:r>
+            <w:proofErr w:type="gramEnd"/>
+            <w:r>
+              <w:rPr>
+                <w:lang w:eastAsia="zh-CN"/>
+              </w:rPr>
+              <w:t>1]</w:t>
             </w:r>
           </w:p>
         </w:tc>
@@ -38440,6 +39021,7 @@
               </w:rPr>
               <w:t xml:space="preserve"> [</w:t>
             </w:r>
+            <w:proofErr w:type="gramStart"/>
             <w:r>
               <w:rPr>
                 <w:lang w:eastAsia="zh-CN"/>
@@ -38450,7 +39032,14 @@
               <w:rPr>
                 <w:lang w:eastAsia="zh-CN"/>
               </w:rPr>
-              <w:t>..1</w:t>
+              <w:t>..</w:t>
+            </w:r>
+            <w:proofErr w:type="gramEnd"/>
+            <w:r>
+              <w:rPr>
+                <w:lang w:eastAsia="zh-CN"/>
+              </w:rPr>
+              <w:t>1</w:t>
             </w:r>
             <w:r>
               <w:rPr>
@@ -38555,11 +39144,19 @@
               </w:rPr>
               <w:t>CharacterString [</w:t>
             </w:r>
-            <w:r>
-              <w:rPr>
-                <w:lang w:eastAsia="zh-CN"/>
-              </w:rPr>
-              <w:t>0..1</w:t>
+            <w:proofErr w:type="gramStart"/>
+            <w:r>
+              <w:rPr>
+                <w:lang w:eastAsia="zh-CN"/>
+              </w:rPr>
+              <w:t>0..</w:t>
+            </w:r>
+            <w:proofErr w:type="gramEnd"/>
+            <w:r>
+              <w:rPr>
+                <w:lang w:eastAsia="zh-CN"/>
+              </w:rPr>
+              <w:t>1</w:t>
             </w:r>
             <w:r>
               <w:rPr>
@@ -38651,11 +39248,19 @@
               </w:rPr>
               <w:t>CharacterString [</w:t>
             </w:r>
-            <w:r>
-              <w:rPr>
-                <w:lang w:eastAsia="zh-CN"/>
-              </w:rPr>
-              <w:t>1..1</w:t>
+            <w:proofErr w:type="gramStart"/>
+            <w:r>
+              <w:rPr>
+                <w:lang w:eastAsia="zh-CN"/>
+              </w:rPr>
+              <w:t>1..</w:t>
+            </w:r>
+            <w:proofErr w:type="gramEnd"/>
+            <w:r>
+              <w:rPr>
+                <w:lang w:eastAsia="zh-CN"/>
+              </w:rPr>
+              <w:t>1</w:t>
             </w:r>
             <w:r>
               <w:rPr>
@@ -38709,7 +39314,6 @@
                 <w:rFonts w:hint="eastAsia"/>
                 <w:lang w:eastAsia="zh-CN"/>
               </w:rPr>
-              <w:lastRenderedPageBreak/>
               <w:t>d</w:t>
             </w:r>
             <w:r>
@@ -38761,7 +39365,21 @@
               <w:rPr>
                 <w:lang w:eastAsia="zh-CN"/>
               </w:rPr>
-              <w:t>ateTime [0..1]</w:t>
+              <w:t>ateTime [</w:t>
+            </w:r>
+            <w:proofErr w:type="gramStart"/>
+            <w:r>
+              <w:rPr>
+                <w:lang w:eastAsia="zh-CN"/>
+              </w:rPr>
+              <w:t>0..</w:t>
+            </w:r>
+            <w:proofErr w:type="gramEnd"/>
+            <w:r>
+              <w:rPr>
+                <w:lang w:eastAsia="zh-CN"/>
+              </w:rPr>
+              <w:t>1]</w:t>
             </w:r>
           </w:p>
         </w:tc>
@@ -39958,11 +40576,19 @@
               </w:rPr>
               <w:t>URL [</w:t>
             </w:r>
-            <w:r>
-              <w:rPr>
-                <w:lang w:eastAsia="zh-CN"/>
-              </w:rPr>
-              <w:t>1..*</w:t>
+            <w:proofErr w:type="gramStart"/>
+            <w:r>
+              <w:rPr>
+                <w:lang w:eastAsia="zh-CN"/>
+              </w:rPr>
+              <w:t>1..</w:t>
+            </w:r>
+            <w:proofErr w:type="gramEnd"/>
+            <w:r>
+              <w:rPr>
+                <w:lang w:eastAsia="zh-CN"/>
+              </w:rPr>
+              <w:t>*</w:t>
             </w:r>
             <w:r>
               <w:rPr>
@@ -40066,12 +40692,14 @@
               </w:rPr>
               <w:t>[</w:t>
             </w:r>
+            <w:proofErr w:type="gramStart"/>
             <w:r>
               <w:rPr>
                 <w:lang w:eastAsia="zh-CN"/>
               </w:rPr>
               <w:t>1..</w:t>
             </w:r>
+            <w:proofErr w:type="gramEnd"/>
             <w:r>
               <w:rPr>
                 <w:lang w:eastAsia="zh-CN"/>
@@ -40145,7 +40773,6 @@
         <w:rPr>
           <w:lang w:eastAsia="zh-CN"/>
         </w:rPr>
-        <w:lastRenderedPageBreak/>
         <w:t>{</w:t>
       </w:r>
     </w:p>
@@ -40420,7 +41047,7 @@
         </w:rPr>
         <w:t>[</w:t>
       </w:r>
-      <w:hyperlink r:id="rId33" w:history="1">
+      <w:hyperlink r:id="rId32" w:history="1">
         <w:r>
           <w:rPr>
             <w:rStyle w:val="a3"/>
@@ -40576,7 +41203,7 @@
               </w:rPr>
               <w:t>[</w:t>
             </w:r>
-            <w:hyperlink r:id="rId34" w:history="1">
+            <w:hyperlink r:id="rId33" w:history="1">
               <w:r>
                 <w:rPr>
                   <w:rStyle w:val="a3"/>
@@ -41113,7 +41740,6 @@
             </w:pPr>
             <w:bookmarkStart w:id="134" w:name="_Ref164354293"/>
             <w:r>
-              <w:lastRenderedPageBreak/>
               <w:t xml:space="preserve">Requirement </w:t>
             </w:r>
             <w:r>
@@ -41929,7 +42555,21 @@
               <w:rPr>
                 <w:lang w:eastAsia="zh-CN"/>
               </w:rPr>
-              <w:t>haracterString [1..1]</w:t>
+              <w:t>haracterString [</w:t>
+            </w:r>
+            <w:proofErr w:type="gramStart"/>
+            <w:r>
+              <w:rPr>
+                <w:lang w:eastAsia="zh-CN"/>
+              </w:rPr>
+              <w:t>1..</w:t>
+            </w:r>
+            <w:proofErr w:type="gramEnd"/>
+            <w:r>
+              <w:rPr>
+                <w:lang w:eastAsia="zh-CN"/>
+              </w:rPr>
+              <w:t>1]</w:t>
             </w:r>
           </w:p>
         </w:tc>
@@ -42039,7 +42679,21 @@
               <w:rPr>
                 <w:lang w:eastAsia="zh-CN"/>
               </w:rPr>
-              <w:t>D_Scope [1..1]</w:t>
+              <w:t>D_Scope [</w:t>
+            </w:r>
+            <w:proofErr w:type="gramStart"/>
+            <w:r>
+              <w:rPr>
+                <w:lang w:eastAsia="zh-CN"/>
+              </w:rPr>
+              <w:t>1..</w:t>
+            </w:r>
+            <w:proofErr w:type="gramEnd"/>
+            <w:r>
+              <w:rPr>
+                <w:lang w:eastAsia="zh-CN"/>
+              </w:rPr>
+              <w:t>1]</w:t>
             </w:r>
           </w:p>
         </w:tc>
@@ -42137,7 +42791,21 @@
               <w:rPr>
                 <w:lang w:eastAsia="zh-CN"/>
               </w:rPr>
-              <w:t>I_Labeler [0..*]</w:t>
+              <w:t>I_Labeler [</w:t>
+            </w:r>
+            <w:proofErr w:type="gramStart"/>
+            <w:r>
+              <w:rPr>
+                <w:lang w:eastAsia="zh-CN"/>
+              </w:rPr>
+              <w:t>0..</w:t>
+            </w:r>
+            <w:proofErr w:type="gramEnd"/>
+            <w:r>
+              <w:rPr>
+                <w:lang w:eastAsia="zh-CN"/>
+              </w:rPr>
+              <w:t>*]</w:t>
             </w:r>
           </w:p>
         </w:tc>
@@ -42235,7 +42903,21 @@
               <w:rPr>
                 <w:lang w:eastAsia="zh-CN"/>
               </w:rPr>
-              <w:t>I_LabelingProcedure [0..1]</w:t>
+              <w:t>I_LabelingProcedure [</w:t>
+            </w:r>
+            <w:proofErr w:type="gramStart"/>
+            <w:r>
+              <w:rPr>
+                <w:lang w:eastAsia="zh-CN"/>
+              </w:rPr>
+              <w:t>0..</w:t>
+            </w:r>
+            <w:proofErr w:type="gramEnd"/>
+            <w:r>
+              <w:rPr>
+                <w:lang w:eastAsia="zh-CN"/>
+              </w:rPr>
+              <w:t>1]</w:t>
             </w:r>
           </w:p>
         </w:tc>
@@ -42461,7 +43143,6 @@
         <w:rPr>
           <w:lang w:eastAsia="zh-CN"/>
         </w:rPr>
-        <w:lastRenderedPageBreak/>
         <w:t xml:space="preserve">        </w:t>
       </w:r>
       <w:r>
@@ -43318,7 +43999,21 @@
               <w:rPr>
                 <w:lang w:eastAsia="zh-CN"/>
               </w:rPr>
-              <w:t>haracterString [1..1]</w:t>
+              <w:t>haracterString [</w:t>
+            </w:r>
+            <w:proofErr w:type="gramStart"/>
+            <w:r>
+              <w:rPr>
+                <w:lang w:eastAsia="zh-CN"/>
+              </w:rPr>
+              <w:t>1..</w:t>
+            </w:r>
+            <w:proofErr w:type="gramEnd"/>
+            <w:r>
+              <w:rPr>
+                <w:lang w:eastAsia="zh-CN"/>
+              </w:rPr>
+              <w:t>1]</w:t>
             </w:r>
           </w:p>
         </w:tc>
@@ -43423,7 +44118,21 @@
               <w:rPr>
                 <w:lang w:eastAsia="zh-CN"/>
               </w:rPr>
-              <w:t>haracterString [1..1]</w:t>
+              <w:t>haracterString [</w:t>
+            </w:r>
+            <w:proofErr w:type="gramStart"/>
+            <w:r>
+              <w:rPr>
+                <w:lang w:eastAsia="zh-CN"/>
+              </w:rPr>
+              <w:t>1..</w:t>
+            </w:r>
+            <w:proofErr w:type="gramEnd"/>
+            <w:r>
+              <w:rPr>
+                <w:lang w:eastAsia="zh-CN"/>
+              </w:rPr>
+              <w:t>1]</w:t>
             </w:r>
           </w:p>
         </w:tc>
@@ -43686,7 +44395,6 @@
         <w:rPr>
           <w:lang w:val="en-GB" w:eastAsia="zh-CN"/>
         </w:rPr>
-        <w:lastRenderedPageBreak/>
         <w:t>The</w:t>
       </w:r>
       <w:r>
@@ -44320,11 +45028,19 @@
               </w:rPr>
               <w:t>CharacterString [</w:t>
             </w:r>
-            <w:r>
-              <w:rPr>
-                <w:lang w:eastAsia="zh-CN"/>
-              </w:rPr>
-              <w:t>1..1</w:t>
+            <w:proofErr w:type="gramStart"/>
+            <w:r>
+              <w:rPr>
+                <w:lang w:eastAsia="zh-CN"/>
+              </w:rPr>
+              <w:t>1..</w:t>
+            </w:r>
+            <w:proofErr w:type="gramEnd"/>
+            <w:r>
+              <w:rPr>
+                <w:lang w:eastAsia="zh-CN"/>
+              </w:rPr>
+              <w:t>1</w:t>
             </w:r>
             <w:r>
               <w:rPr>
@@ -44445,11 +45161,19 @@
               </w:rPr>
               <w:t>[</w:t>
             </w:r>
-            <w:r>
-              <w:rPr>
-                <w:lang w:eastAsia="zh-CN"/>
-              </w:rPr>
-              <w:t>1..*</w:t>
+            <w:proofErr w:type="gramStart"/>
+            <w:r>
+              <w:rPr>
+                <w:lang w:eastAsia="zh-CN"/>
+              </w:rPr>
+              <w:t>1..</w:t>
+            </w:r>
+            <w:proofErr w:type="gramEnd"/>
+            <w:r>
+              <w:rPr>
+                <w:lang w:eastAsia="zh-CN"/>
+              </w:rPr>
+              <w:t>*</w:t>
             </w:r>
             <w:r>
               <w:rPr>
@@ -44570,12 +45294,14 @@
               </w:rPr>
               <w:t>CharacterString [</w:t>
             </w:r>
+            <w:proofErr w:type="gramStart"/>
             <w:r>
               <w:rPr>
                 <w:lang w:eastAsia="zh-CN"/>
               </w:rPr>
               <w:t>0..</w:t>
             </w:r>
+            <w:proofErr w:type="gramEnd"/>
             <w:r>
               <w:rPr>
                 <w:lang w:eastAsia="zh-CN"/>
@@ -45035,7 +45761,6 @@
               <w:rPr>
                 <w:lang w:eastAsia="zh-CN"/>
               </w:rPr>
-              <w:lastRenderedPageBreak/>
               <w:t>Each AI_LabelingMethodCode</w:t>
             </w:r>
             <w:r>
@@ -45971,7 +46696,6 @@
       </w:pPr>
       <w:bookmarkStart w:id="145" w:name="_Ref156831134"/>
       <w:r>
-        <w:lastRenderedPageBreak/>
         <w:t xml:space="preserve">Table </w:t>
       </w:r>
       <w:r>
@@ -46325,7 +47049,21 @@
               <w:rPr>
                 <w:lang w:eastAsia="zh-CN"/>
               </w:rPr>
-              <w:t xml:space="preserve"> [1..1]</w:t>
+              <w:t xml:space="preserve"> [</w:t>
+            </w:r>
+            <w:proofErr w:type="gramStart"/>
+            <w:r>
+              <w:rPr>
+                <w:lang w:eastAsia="zh-CN"/>
+              </w:rPr>
+              <w:t>1..</w:t>
+            </w:r>
+            <w:proofErr w:type="gramEnd"/>
+            <w:r>
+              <w:rPr>
+                <w:lang w:eastAsia="zh-CN"/>
+              </w:rPr>
+              <w:t>1]</w:t>
             </w:r>
           </w:p>
         </w:tc>
@@ -46433,7 +47171,21 @@
               <w:rPr>
                 <w:lang w:eastAsia="zh-CN"/>
               </w:rPr>
-              <w:t xml:space="preserve"> [1..1]</w:t>
+              <w:t xml:space="preserve"> [</w:t>
+            </w:r>
+            <w:proofErr w:type="gramStart"/>
+            <w:r>
+              <w:rPr>
+                <w:lang w:eastAsia="zh-CN"/>
+              </w:rPr>
+              <w:t>1..</w:t>
+            </w:r>
+            <w:proofErr w:type="gramEnd"/>
+            <w:r>
+              <w:rPr>
+                <w:lang w:eastAsia="zh-CN"/>
+              </w:rPr>
+              <w:t>1]</w:t>
             </w:r>
           </w:p>
         </w:tc>
@@ -46541,7 +47293,21 @@
               <w:rPr>
                 <w:lang w:eastAsia="zh-CN"/>
               </w:rPr>
-              <w:t xml:space="preserve"> [1..*]</w:t>
+              <w:t xml:space="preserve"> [</w:t>
+            </w:r>
+            <w:proofErr w:type="gramStart"/>
+            <w:r>
+              <w:rPr>
+                <w:lang w:eastAsia="zh-CN"/>
+              </w:rPr>
+              <w:t>1..</w:t>
+            </w:r>
+            <w:proofErr w:type="gramEnd"/>
+            <w:r>
+              <w:rPr>
+                <w:lang w:eastAsia="zh-CN"/>
+              </w:rPr>
+              <w:t>*]</w:t>
             </w:r>
           </w:p>
         </w:tc>
@@ -46788,7 +47554,6 @@
         <w:rPr>
           <w:lang w:eastAsia="zh-CN"/>
         </w:rPr>
-        <w:lastRenderedPageBreak/>
         <w:t xml:space="preserve">            "valueUnit": "%"</w:t>
       </w:r>
     </w:p>
@@ -47823,7 +48588,6 @@
               <w:rPr>
                 <w:lang w:eastAsia="zh-CN"/>
               </w:rPr>
-              <w:lastRenderedPageBreak/>
               <w:t>id</w:t>
             </w:r>
           </w:p>
@@ -47878,11 +48642,19 @@
               </w:rPr>
               <w:t>CharacterString [</w:t>
             </w:r>
-            <w:r>
-              <w:rPr>
-                <w:lang w:eastAsia="zh-CN"/>
-              </w:rPr>
-              <w:t>1..1</w:t>
+            <w:proofErr w:type="gramStart"/>
+            <w:r>
+              <w:rPr>
+                <w:lang w:eastAsia="zh-CN"/>
+              </w:rPr>
+              <w:t>1..</w:t>
+            </w:r>
+            <w:proofErr w:type="gramEnd"/>
+            <w:r>
+              <w:rPr>
+                <w:lang w:eastAsia="zh-CN"/>
+              </w:rPr>
+              <w:t>1</w:t>
             </w:r>
             <w:r>
               <w:rPr>
@@ -47990,6 +48762,7 @@
               </w:rPr>
               <w:t>CharacterString [</w:t>
             </w:r>
+            <w:proofErr w:type="gramStart"/>
             <w:r>
               <w:rPr>
                 <w:lang w:eastAsia="zh-CN"/>
@@ -48000,7 +48773,14 @@
               <w:rPr>
                 <w:lang w:eastAsia="zh-CN"/>
               </w:rPr>
-              <w:t>..1</w:t>
+              <w:t>..</w:t>
+            </w:r>
+            <w:proofErr w:type="gramEnd"/>
+            <w:r>
+              <w:rPr>
+                <w:lang w:eastAsia="zh-CN"/>
+              </w:rPr>
+              <w:t>1</w:t>
             </w:r>
             <w:r>
               <w:rPr>
@@ -48105,7 +48885,21 @@
               <w:rPr>
                 <w:lang w:eastAsia="zh-CN"/>
               </w:rPr>
-              <w:t>haracterString [0..1]</w:t>
+              <w:t>haracterString [</w:t>
+            </w:r>
+            <w:proofErr w:type="gramStart"/>
+            <w:r>
+              <w:rPr>
+                <w:lang w:eastAsia="zh-CN"/>
+              </w:rPr>
+              <w:t>0..</w:t>
+            </w:r>
+            <w:proofErr w:type="gramEnd"/>
+            <w:r>
+              <w:rPr>
+                <w:lang w:eastAsia="zh-CN"/>
+              </w:rPr>
+              <w:t>1]</w:t>
             </w:r>
           </w:p>
         </w:tc>
@@ -48206,11 +49000,19 @@
               </w:rPr>
               <w:t xml:space="preserve"> [</w:t>
             </w:r>
-            <w:r>
-              <w:rPr>
-                <w:lang w:eastAsia="zh-CN"/>
-              </w:rPr>
-              <w:t>1..1</w:t>
+            <w:proofErr w:type="gramStart"/>
+            <w:r>
+              <w:rPr>
+                <w:lang w:eastAsia="zh-CN"/>
+              </w:rPr>
+              <w:t>1..</w:t>
+            </w:r>
+            <w:proofErr w:type="gramEnd"/>
+            <w:r>
+              <w:rPr>
+                <w:lang w:eastAsia="zh-CN"/>
+              </w:rPr>
+              <w:t>1</w:t>
             </w:r>
             <w:r>
               <w:rPr>
@@ -48352,11 +49154,19 @@
               </w:rPr>
               <w:t>DateTime [</w:t>
             </w:r>
-            <w:r>
-              <w:rPr>
-                <w:lang w:eastAsia="zh-CN"/>
-              </w:rPr>
-              <w:t>0..1</w:t>
+            <w:proofErr w:type="gramStart"/>
+            <w:r>
+              <w:rPr>
+                <w:lang w:eastAsia="zh-CN"/>
+              </w:rPr>
+              <w:t>0..</w:t>
+            </w:r>
+            <w:proofErr w:type="gramEnd"/>
+            <w:r>
+              <w:rPr>
+                <w:lang w:eastAsia="zh-CN"/>
+              </w:rPr>
+              <w:t>1</w:t>
             </w:r>
             <w:r>
               <w:rPr>
@@ -48475,7 +49285,21 @@
               <w:rPr>
                 <w:lang w:eastAsia="zh-CN"/>
               </w:rPr>
-              <w:t>a [0..*]</w:t>
+              <w:t>a [</w:t>
+            </w:r>
+            <w:proofErr w:type="gramStart"/>
+            <w:r>
+              <w:rPr>
+                <w:lang w:eastAsia="zh-CN"/>
+              </w:rPr>
+              <w:t>0..</w:t>
+            </w:r>
+            <w:proofErr w:type="gramEnd"/>
+            <w:r>
+              <w:rPr>
+                <w:lang w:eastAsia="zh-CN"/>
+              </w:rPr>
+              <w:t>*]</w:t>
             </w:r>
           </w:p>
         </w:tc>
@@ -48587,7 +49411,21 @@
               <w:rPr>
                 <w:lang w:eastAsia="zh-CN"/>
               </w:rPr>
-              <w:t>a [0..*]</w:t>
+              <w:t>a [</w:t>
+            </w:r>
+            <w:proofErr w:type="gramStart"/>
+            <w:r>
+              <w:rPr>
+                <w:lang w:eastAsia="zh-CN"/>
+              </w:rPr>
+              <w:t>0..</w:t>
+            </w:r>
+            <w:proofErr w:type="gramEnd"/>
+            <w:r>
+              <w:rPr>
+                <w:lang w:eastAsia="zh-CN"/>
+              </w:rPr>
+              <w:t>*]</w:t>
             </w:r>
           </w:p>
         </w:tc>
@@ -48699,7 +49537,21 @@
               <w:rPr>
                 <w:lang w:eastAsia="zh-CN"/>
               </w:rPr>
-              <w:t>a [0..*]</w:t>
+              <w:t>a [</w:t>
+            </w:r>
+            <w:proofErr w:type="gramStart"/>
+            <w:r>
+              <w:rPr>
+                <w:lang w:eastAsia="zh-CN"/>
+              </w:rPr>
+              <w:t>0..</w:t>
+            </w:r>
+            <w:proofErr w:type="gramEnd"/>
+            <w:r>
+              <w:rPr>
+                <w:lang w:eastAsia="zh-CN"/>
+              </w:rPr>
+              <w:t>*]</w:t>
             </w:r>
           </w:p>
         </w:tc>
@@ -49775,7 +50627,6 @@
         <w:rPr>
           <w:lang w:eastAsia="zh-CN"/>
         </w:rPr>
-        <w:lastRenderedPageBreak/>
         <w:t>729.0], [2330.0,</w:t>
       </w:r>
       <w:r>
@@ -49912,7 +50763,6 @@
       <w:bookmarkStart w:id="149" w:name="_Toc110449430"/>
       <w:bookmarkStart w:id="150" w:name="_Toc169104795"/>
       <w:r>
-        <w:lastRenderedPageBreak/>
         <w:t>Abstract Test Suite (Normative)</w:t>
       </w:r>
       <w:bookmarkEnd w:id="149"/>
@@ -50686,7 +51536,7 @@
               </w:rPr>
               <w:t xml:space="preserve"> [</w:t>
             </w:r>
-            <w:hyperlink r:id="rId35" w:anchor="section-5.6" w:history="1">
+            <w:hyperlink r:id="rId34" w:anchor="section-5.6" w:history="1">
               <w:r>
                 <w:rPr>
                   <w:rStyle w:val="a3"/>
@@ -50761,7 +51611,6 @@
               <w:jc w:val="left"/>
             </w:pPr>
             <w:r>
-              <w:lastRenderedPageBreak/>
               <w:t xml:space="preserve">Abstract Test </w:t>
             </w:r>
             <w:r>
@@ -50983,7 +51832,7 @@
             <w:r>
               <w:t xml:space="preserve"> </w:t>
             </w:r>
-            <w:hyperlink r:id="rId36" w:history="1">
+            <w:hyperlink r:id="rId35" w:history="1">
               <w:r>
                 <w:t xml:space="preserve"> </w:t>
               </w:r>
@@ -51315,7 +52164,7 @@
               </w:rPr>
               <w:t xml:space="preserve"> [</w:t>
             </w:r>
-            <w:hyperlink r:id="rId37" w:anchor="section-4.1" w:history="1">
+            <w:hyperlink r:id="rId36" w:anchor="section-4.1" w:history="1">
               <w:r>
                 <w:rPr>
                   <w:rStyle w:val="a3"/>
@@ -51586,7 +52435,6 @@
                 <w:rFonts w:hint="eastAsia"/>
                 <w:lang w:eastAsia="zh-CN"/>
               </w:rPr>
-              <w:lastRenderedPageBreak/>
               <w:t>T</w:t>
             </w:r>
             <w:r>
@@ -51724,7 +52572,7 @@
             <w:r>
               <w:t xml:space="preserve"> </w:t>
             </w:r>
-            <w:hyperlink r:id="rId38" w:history="1">
+            <w:hyperlink r:id="rId37" w:history="1">
               <w:r>
                 <w:t xml:space="preserve"> </w:t>
               </w:r>
@@ -51773,8 +52621,13 @@
               <w:t xml:space="preserve">Validate the instance document against the </w:t>
             </w:r>
             <w:r>
-              <w:t>md_band.json</w:t>
-            </w:r>
+              <w:t>md_</w:t>
+            </w:r>
+            <w:proofErr w:type="gramStart"/>
+            <w:r>
+              <w:t>band.json</w:t>
+            </w:r>
+            <w:proofErr w:type="gramEnd"/>
             <w:r>
               <w:t xml:space="preserve"> schema to verify the above requirement. The process may be using an appropriate software tool for validation or be a manual process that checks all definitions from the JSON schema specification</w:t>
             </w:r>
@@ -51999,7 +52852,7 @@
             <w:r>
               <w:t xml:space="preserve"> </w:t>
             </w:r>
-            <w:hyperlink r:id="rId39" w:history="1">
+            <w:hyperlink r:id="rId38" w:history="1">
               <w:r>
                 <w:rPr>
                   <w:rStyle w:val="a3"/>
@@ -52047,11 +52900,16 @@
             <w:r>
               <w:t>ex_</w:t>
             </w:r>
+            <w:proofErr w:type="gramStart"/>
             <w:r>
               <w:t>extent</w:t>
             </w:r>
             <w:r>
-              <w:t>.json schema to verify the above requirement. The process may be using an appropriate software tool for validation or be a manual process that checks all definitions from the JSON schema specification</w:t>
+              <w:t>.json</w:t>
+            </w:r>
+            <w:proofErr w:type="gramEnd"/>
+            <w:r>
+              <w:t xml:space="preserve"> schema to verify the above requirement. The process may be using an appropriate software tool for validation or be a manual process that checks all definitions from the JSON schema specification</w:t>
             </w:r>
             <w:r>
               <w:t>.</w:t>
@@ -52271,7 +53129,7 @@
             <w:r>
               <w:t xml:space="preserve"> </w:t>
             </w:r>
-            <w:hyperlink r:id="rId40" w:history="1">
+            <w:hyperlink r:id="rId39" w:history="1">
               <w:r>
                 <w:t xml:space="preserve"> </w:t>
               </w:r>
@@ -52307,7 +53165,6 @@
           </w:tcPr>
           <w:p>
             <w:r>
-              <w:lastRenderedPageBreak/>
               <w:t>Test method</w:t>
             </w:r>
           </w:p>
@@ -52323,11 +53180,16 @@
             <w:r>
               <w:t>ci_</w:t>
             </w:r>
+            <w:proofErr w:type="gramStart"/>
             <w:r>
               <w:t>citation</w:t>
             </w:r>
             <w:r>
-              <w:t>.json schema to verify the above requirement. The process may be using an appropriate software tool for validation or be a manual process that checks all definitions from the JSON schema specification</w:t>
+              <w:t>.json</w:t>
+            </w:r>
+            <w:proofErr w:type="gramEnd"/>
+            <w:r>
+              <w:t xml:space="preserve"> schema to verify the above requirement. The process may be using an appropriate software tool for validation or be a manual process that checks all definitions from the JSON schema specification</w:t>
             </w:r>
             <w:r>
               <w:t>.</w:t>
@@ -52547,7 +53409,7 @@
             <w:r>
               <w:t xml:space="preserve"> </w:t>
             </w:r>
-            <w:hyperlink r:id="rId41" w:history="1">
+            <w:hyperlink r:id="rId40" w:history="1">
               <w:r>
                 <w:t xml:space="preserve"> </w:t>
               </w:r>
@@ -52596,10 +53458,18 @@
               <w:t xml:space="preserve">Validate the instance document against the </w:t>
             </w:r>
             <w:r>
-              <w:t>md_scope</w:t>
-            </w:r>
-            <w:r>
-              <w:t>.json schema to verify the above requirement. The process may be using an appropriate software tool for validation or be a manual process that checks all definitions from the JSON schema specification</w:t>
+              <w:t>md_</w:t>
+            </w:r>
+            <w:proofErr w:type="gramStart"/>
+            <w:r>
+              <w:t>scope</w:t>
+            </w:r>
+            <w:r>
+              <w:t>.json</w:t>
+            </w:r>
+            <w:proofErr w:type="gramEnd"/>
+            <w:r>
+              <w:t xml:space="preserve"> schema to verify the above requirement. The process may be using an appropriate software tool for validation or be a manual process that checks all definitions from the JSON schema specification</w:t>
             </w:r>
             <w:r>
               <w:t>.</w:t>
@@ -52939,7 +53809,7 @@
             <w:r>
               <w:t xml:space="preserve">n </w:t>
             </w:r>
-            <w:hyperlink r:id="rId42" w:history="1">
+            <w:hyperlink r:id="rId41" w:history="1">
               <w:r>
                 <w:t xml:space="preserve"> </w:t>
               </w:r>
@@ -52975,7 +53845,6 @@
           </w:tcPr>
           <w:p>
             <w:r>
-              <w:lastRenderedPageBreak/>
               <w:t>Test method</w:t>
             </w:r>
           </w:p>
@@ -53356,7 +54225,7 @@
             <w:r>
               <w:t xml:space="preserve"> </w:t>
             </w:r>
-            <w:hyperlink r:id="rId43" w:history="1">
+            <w:hyperlink r:id="rId42" w:history="1">
               <w:r>
                 <w:rPr>
                   <w:rStyle w:val="a3"/>
@@ -53389,11 +54258,16 @@
             <w:r>
               <w:t xml:space="preserve">Validate the instance document against the </w:t>
             </w:r>
+            <w:proofErr w:type="gramStart"/>
             <w:r>
               <w:t>feature</w:t>
             </w:r>
             <w:r>
-              <w:t>.json schema to verify the above requirement. The process may be using an appropriate software tool for validation or be a manual process that checks all definitions from the JSON schema specification</w:t>
+              <w:t>.json</w:t>
+            </w:r>
+            <w:proofErr w:type="gramEnd"/>
+            <w:r>
+              <w:t xml:space="preserve"> schema to verify the above requirement. The process may be using an appropriate software tool for validation or be a manual process that checks all definitions from the JSON schema specification</w:t>
             </w:r>
             <w:r>
               <w:t>.</w:t>
@@ -53619,7 +54493,6 @@
               <w:rPr>
                 <w:lang w:eastAsia="zh-CN"/>
               </w:rPr>
-              <w:lastRenderedPageBreak/>
               <w:t>Dependency</w:t>
             </w:r>
           </w:p>
@@ -54172,7 +55045,7 @@
             <w:r>
               <w:t xml:space="preserve"> in </w:t>
             </w:r>
-            <w:hyperlink r:id="rId44" w:history="1">
+            <w:hyperlink r:id="rId43" w:history="1">
               <w:r>
                 <w:rPr>
                   <w:rStyle w:val="a3"/>
@@ -54471,7 +55344,7 @@
             <w:r>
               <w:t xml:space="preserve"> in </w:t>
             </w:r>
-            <w:hyperlink r:id="rId45" w:history="1">
+            <w:hyperlink r:id="rId44" w:history="1">
               <w:r>
                 <w:rPr>
                   <w:rStyle w:val="a3"/>
@@ -54504,7 +55377,6 @@
           </w:tcPr>
           <w:p>
             <w:r>
-              <w:lastRenderedPageBreak/>
               <w:t>Test method</w:t>
             </w:r>
           </w:p>
@@ -54795,7 +55667,7 @@
             <w:r>
               <w:t xml:space="preserve"> in </w:t>
             </w:r>
-            <w:hyperlink r:id="rId46" w:history="1">
+            <w:hyperlink r:id="rId45" w:history="1">
               <w:r>
                 <w:rPr>
                   <w:rStyle w:val="a3"/>
@@ -55198,7 +56070,6 @@
               <w:rPr>
                 <w:lang w:eastAsia="zh-CN"/>
               </w:rPr>
-              <w:lastRenderedPageBreak/>
               <w:t>Dependency</w:t>
             </w:r>
           </w:p>
@@ -55468,7 +56339,7 @@
             <w:r>
               <w:t xml:space="preserve"> in </w:t>
             </w:r>
-            <w:hyperlink r:id="rId47" w:history="1">
+            <w:hyperlink r:id="rId46" w:history="1">
               <w:r>
                 <w:rPr>
                   <w:rStyle w:val="a3"/>
@@ -55755,7 +56626,7 @@
             <w:r>
               <w:t xml:space="preserve"> in </w:t>
             </w:r>
-            <w:hyperlink r:id="rId48" w:history="1">
+            <w:hyperlink r:id="rId47" w:history="1">
               <w:r>
                 <w:rPr>
                   <w:rStyle w:val="a3"/>
@@ -55942,7 +56813,6 @@
                 <w:rFonts w:hint="eastAsia"/>
                 <w:lang w:eastAsia="zh-CN"/>
               </w:rPr>
-              <w:lastRenderedPageBreak/>
               <w:t>R</w:t>
             </w:r>
             <w:r>
@@ -56082,7 +56952,7 @@
             <w:r>
               <w:t xml:space="preserve"> in </w:t>
             </w:r>
-            <w:hyperlink r:id="rId49" w:history="1">
+            <w:hyperlink r:id="rId48" w:history="1">
               <w:r>
                 <w:rPr>
                   <w:rStyle w:val="a3"/>
@@ -56583,7 +57453,7 @@
             <w:r>
               <w:t xml:space="preserve"> in </w:t>
             </w:r>
-            <w:hyperlink r:id="rId50" w:history="1">
+            <w:hyperlink r:id="rId49" w:history="1">
               <w:r>
                 <w:rPr>
                   <w:rStyle w:val="a3"/>
@@ -56632,10 +57502,18 @@
               <w:t xml:space="preserve">e instance document against the </w:t>
             </w:r>
             <w:r>
-              <w:t>ai_task</w:t>
-            </w:r>
-            <w:r>
-              <w:t>.json schema to verify the above requirement. The process may be using an appropriate software tool for validation or be a manual process that checks all definitions from the JSON schema specification</w:t>
+              <w:t>ai_</w:t>
+            </w:r>
+            <w:proofErr w:type="gramStart"/>
+            <w:r>
+              <w:t>task</w:t>
+            </w:r>
+            <w:r>
+              <w:t>.json</w:t>
+            </w:r>
+            <w:proofErr w:type="gramEnd"/>
+            <w:r>
+              <w:t xml:space="preserve"> schema to verify the above requirement. The process may be using an appropriate software tool for validation or be a manual process that checks all definitions from the JSON schema specification</w:t>
             </w:r>
             <w:r>
               <w:t>.</w:t>
@@ -56888,7 +57766,7 @@
             <w:r>
               <w:t xml:space="preserve"> in </w:t>
             </w:r>
-            <w:hyperlink r:id="rId51" w:history="1">
+            <w:hyperlink r:id="rId50" w:history="1">
               <w:r>
                 <w:rPr>
                   <w:rStyle w:val="a3"/>
@@ -57418,16 +58296,12 @@
               <w:t xml:space="preserve"> </w:t>
             </w:r>
             <w:r>
-              <w:t xml:space="preserve">validate against the JSON schema </w:t>
-            </w:r>
-            <w:r>
-              <w:lastRenderedPageBreak/>
-              <w:t>specified</w:t>
+              <w:t>validate against the JSON schema specified</w:t>
             </w:r>
             <w:r>
               <w:t xml:space="preserve"> in </w:t>
             </w:r>
-            <w:hyperlink r:id="rId52" w:history="1">
+            <w:hyperlink r:id="rId51" w:history="1">
               <w:r>
                 <w:rPr>
                   <w:rStyle w:val="a3"/>
@@ -57460,7 +58334,6 @@
           </w:tcPr>
           <w:p>
             <w:r>
-              <w:lastRenderedPageBreak/>
               <w:t>Test method</w:t>
             </w:r>
           </w:p>
@@ -57477,10 +58350,18 @@
               <w:t xml:space="preserve">e instance document against the </w:t>
             </w:r>
             <w:r>
-              <w:t>ai_label</w:t>
-            </w:r>
-            <w:r>
-              <w:t>.json schema to verify the above requirement. The process may be using an appropriate software tool for validation or be a manual process that checks all definitions from the JSON schema specification</w:t>
+              <w:t>ai_</w:t>
+            </w:r>
+            <w:proofErr w:type="gramStart"/>
+            <w:r>
+              <w:t>label</w:t>
+            </w:r>
+            <w:r>
+              <w:t>.json</w:t>
+            </w:r>
+            <w:proofErr w:type="gramEnd"/>
+            <w:r>
+              <w:t xml:space="preserve"> schema to verify the above requirement. The process may be using an appropriate software tool for validation or be a manual process that checks all definitions from the JSON schema specification</w:t>
             </w:r>
             <w:r>
               <w:t>.</w:t>
@@ -57706,7 +58587,7 @@
             <w:r>
               <w:t xml:space="preserve"> in </w:t>
             </w:r>
-            <w:hyperlink r:id="rId53" w:history="1">
+            <w:hyperlink r:id="rId52" w:history="1">
               <w:r>
                 <w:rPr>
                   <w:rStyle w:val="a3"/>
@@ -57984,7 +58865,7 @@
             <w:r>
               <w:t xml:space="preserve"> in </w:t>
             </w:r>
-            <w:hyperlink r:id="rId54" w:history="1">
+            <w:hyperlink r:id="rId53" w:history="1">
               <w:r>
                 <w:rPr>
                   <w:rStyle w:val="a3"/>
@@ -58068,7 +58949,6 @@
               <w:jc w:val="left"/>
             </w:pPr>
             <w:r>
-              <w:lastRenderedPageBreak/>
               <w:t xml:space="preserve">Abstract Test </w:t>
             </w:r>
             <w:r>
@@ -58263,7 +59143,7 @@
             <w:r>
               <w:t xml:space="preserve"> in </w:t>
             </w:r>
-            <w:hyperlink r:id="rId55" w:history="1">
+            <w:hyperlink r:id="rId54" w:history="1">
               <w:r>
                 <w:rPr>
                   <w:rStyle w:val="a3"/>
@@ -58505,7 +59385,7 @@
               </w:rPr>
               <w:t xml:space="preserve"> [</w:t>
             </w:r>
-            <w:hyperlink r:id="rId56" w:history="1">
+            <w:hyperlink r:id="rId55" w:history="1">
               <w:r>
                 <w:rPr>
                   <w:rStyle w:val="a3"/>
@@ -58789,7 +59669,6 @@
               <w:rPr>
                 <w:lang w:eastAsia="zh-CN"/>
               </w:rPr>
-              <w:lastRenderedPageBreak/>
               <w:t>Dependency</w:t>
             </w:r>
           </w:p>
@@ -59037,7 +59916,7 @@
             <w:r>
               <w:t xml:space="preserve"> in </w:t>
             </w:r>
-            <w:hyperlink r:id="rId57" w:history="1">
+            <w:hyperlink r:id="rId56" w:history="1">
               <w:r>
                 <w:rPr>
                   <w:rStyle w:val="a3"/>
@@ -59086,10 +59965,18 @@
               <w:t xml:space="preserve">e instance document against the </w:t>
             </w:r>
             <w:r>
-              <w:t>ai_labeling</w:t>
-            </w:r>
-            <w:r>
-              <w:t>.json schema to verify the above requirement. The process may be using an appropriate software tool for validation or be a manual process that checks all definitions from the JSON schema specification</w:t>
+              <w:t>ai_</w:t>
+            </w:r>
+            <w:proofErr w:type="gramStart"/>
+            <w:r>
+              <w:t>labeling</w:t>
+            </w:r>
+            <w:r>
+              <w:t>.json</w:t>
+            </w:r>
+            <w:proofErr w:type="gramEnd"/>
+            <w:r>
+              <w:t xml:space="preserve"> schema to verify the above requirement. The process may be using an appropriate software tool for validation or be a manual process that checks all definitions from the JSON schema specification</w:t>
             </w:r>
             <w:r>
               <w:t>.</w:t>
@@ -59315,7 +60202,7 @@
             <w:r>
               <w:t xml:space="preserve"> in </w:t>
             </w:r>
-            <w:hyperlink r:id="rId58" w:history="1">
+            <w:hyperlink r:id="rId57" w:history="1">
               <w:r>
                 <w:rPr>
                   <w:rStyle w:val="a3"/>
@@ -59364,10 +60251,18 @@
               <w:t xml:space="preserve">e instance document against the </w:t>
             </w:r>
             <w:r>
-              <w:t>ai_labeler</w:t>
-            </w:r>
-            <w:r>
-              <w:t>.json schema to verify the above requirement. The process may be using an appropriate software tool for validation or be a manual process that checks all definitions from the JSON schema specification</w:t>
+              <w:t>ai_</w:t>
+            </w:r>
+            <w:proofErr w:type="gramStart"/>
+            <w:r>
+              <w:t>labeler</w:t>
+            </w:r>
+            <w:r>
+              <w:t>.json</w:t>
+            </w:r>
+            <w:proofErr w:type="gramEnd"/>
+            <w:r>
+              <w:t xml:space="preserve"> schema to verify the above requirement. The process may be using an appropriate software tool for validation or be a manual process that checks all definitions from the JSON schema specification</w:t>
             </w:r>
             <w:r>
               <w:t>.</w:t>
@@ -59536,7 +60431,6 @@
           </w:tcPr>
           <w:p>
             <w:r>
-              <w:lastRenderedPageBreak/>
               <w:t>Test purpose</w:t>
             </w:r>
           </w:p>
@@ -59600,7 +60494,7 @@
             <w:r>
               <w:t xml:space="preserve"> in </w:t>
             </w:r>
-            <w:hyperlink r:id="rId59" w:history="1">
+            <w:hyperlink r:id="rId58" w:history="1">
               <w:r>
                 <w:rPr>
                   <w:rStyle w:val="a3"/>
@@ -59845,7 +60739,7 @@
             <w:r>
               <w:t xml:space="preserve">JSON objects validate against the JSON schema specified in </w:t>
             </w:r>
-            <w:hyperlink r:id="rId60" w:history="1">
+            <w:hyperlink r:id="rId59" w:history="1">
               <w:r>
                 <w:rPr>
                   <w:rStyle w:val="a3"/>
@@ -60151,7 +61045,6 @@
               <w:rPr>
                 <w:lang w:eastAsia="zh-CN"/>
               </w:rPr>
-              <w:lastRenderedPageBreak/>
               <w:t>Dependency</w:t>
             </w:r>
           </w:p>
@@ -60437,7 +61330,7 @@
             <w:r>
               <w:t xml:space="preserve"> in </w:t>
             </w:r>
-            <w:hyperlink r:id="rId61" w:history="1">
+            <w:hyperlink r:id="rId60" w:history="1">
               <w:r>
                 <w:rPr>
                   <w:rStyle w:val="a3"/>
@@ -60866,7 +61759,6 @@
                 <w:rFonts w:hint="eastAsia"/>
                 <w:lang w:eastAsia="zh-CN"/>
               </w:rPr>
-              <w:lastRenderedPageBreak/>
               <w:t>R</w:t>
             </w:r>
             <w:r>
@@ -60967,7 +61859,7 @@
             <w:r>
               <w:t xml:space="preserve"> in </w:t>
             </w:r>
-            <w:hyperlink r:id="rId62" w:history="1">
+            <w:hyperlink r:id="rId61" w:history="1">
               <w:r>
                 <w:rPr>
                   <w:rStyle w:val="a3"/>
@@ -61053,7 +61945,6 @@
       <w:bookmarkEnd w:id="226"/>
       <w:bookmarkEnd w:id="227"/>
       <w:r>
-        <w:lastRenderedPageBreak/>
         <w:t>Example (Informative)</w:t>
       </w:r>
       <w:bookmarkStart w:id="229" w:name="_Toc110449440"/>
@@ -61199,7 +62090,7 @@
         </w:rPr>
         <w:t xml:space="preserve">An example of JSON encoding of the WHU-RS19 dataset following the TrainingDML-AI UML model can be found in </w:t>
       </w:r>
-      <w:hyperlink r:id="rId63" w:history="1">
+      <w:hyperlink r:id="rId62" w:history="1">
         <w:r>
           <w:rPr>
             <w:rStyle w:val="a3"/>
@@ -61254,7 +62145,7 @@
           <w:lang w:eastAsia="zh-CN"/>
         </w:rPr>
       </w:pPr>
-      <w:hyperlink r:id="rId64" w:history="1">
+      <w:hyperlink r:id="rId63" w:history="1">
         <w:r>
           <w:rPr>
             <w:rStyle w:val="a3"/>
@@ -61330,7 +62221,7 @@
         </w:rPr>
         <w:t xml:space="preserve">An example of JSON encoding of the DOTA-v1.5 dataset following the TrainingDML-AI UML model can be found in </w:t>
       </w:r>
-      <w:hyperlink r:id="rId65" w:history="1">
+      <w:hyperlink r:id="rId64" w:history="1">
         <w:r>
           <w:rPr>
             <w:rStyle w:val="a3"/>
@@ -61382,7 +62273,7 @@
           <w:lang w:eastAsia="zh-CN"/>
         </w:rPr>
       </w:pPr>
-      <w:hyperlink r:id="rId66" w:history="1">
+      <w:hyperlink r:id="rId65" w:history="1">
         <w:r>
           <w:rPr>
             <w:rStyle w:val="a3"/>
@@ -61434,7 +62325,7 @@
         </w:rPr>
         <w:t xml:space="preserve">An example of JSON encoding of the KITTI 2D object detection dataset following the TrainingDML-AI UML model can be found in </w:t>
       </w:r>
-      <w:hyperlink r:id="rId67" w:history="1">
+      <w:hyperlink r:id="rId66" w:history="1">
         <w:r>
           <w:rPr>
             <w:rStyle w:val="a3"/>
@@ -61457,7 +62348,6 @@
       <w:bookmarkStart w:id="241" w:name="_Toc135225646"/>
       <w:bookmarkStart w:id="242" w:name="_Toc169104814"/>
       <w:r>
-        <w:lastRenderedPageBreak/>
         <w:t xml:space="preserve">GID </w:t>
       </w:r>
       <w:r>
@@ -61475,7 +62365,7 @@
           <w:lang w:eastAsia="zh-CN"/>
         </w:rPr>
       </w:pPr>
-      <w:hyperlink r:id="rId68" w:history="1">
+      <w:hyperlink r:id="rId67" w:history="1">
         <w:r>
           <w:rPr>
             <w:rStyle w:val="a3"/>
@@ -61527,7 +62417,7 @@
         </w:rPr>
         <w:t xml:space="preserve">An example of JSON encoding of the GID-5C dataset following the TrainingDML-AI UML model can be found in </w:t>
       </w:r>
-      <w:hyperlink r:id="rId69" w:history="1">
+      <w:hyperlink r:id="rId68" w:history="1">
         <w:r>
           <w:rPr>
             <w:rStyle w:val="a3"/>
@@ -61567,7 +62457,7 @@
           <w:lang w:eastAsia="zh-CN"/>
         </w:rPr>
       </w:pPr>
-      <w:hyperlink r:id="rId70" w:history="1">
+      <w:hyperlink r:id="rId69" w:history="1">
         <w:r>
           <w:rPr>
             <w:rStyle w:val="a3"/>
@@ -61595,7 +62485,7 @@
         </w:rPr>
         <w:t xml:space="preserve">An example of JSON encoding of the Toronto3D dataset following the TrainingDML-AI UML model can be found in </w:t>
       </w:r>
-      <w:hyperlink r:id="rId71" w:history="1">
+      <w:hyperlink r:id="rId70" w:history="1">
         <w:r>
           <w:rPr>
             <w:rStyle w:val="a3"/>
@@ -61635,7 +62525,7 @@
           <w:lang w:eastAsia="zh-CN"/>
         </w:rPr>
       </w:pPr>
-      <w:hyperlink r:id="rId72" w:history="1">
+      <w:hyperlink r:id="rId71" w:history="1">
         <w:r>
           <w:rPr>
             <w:rStyle w:val="a3"/>
@@ -61675,7 +62565,7 @@
         </w:rPr>
         <w:t xml:space="preserve">An example of JSON encoding of the WHU-Building dataset following the TrainingDML-AI UML model can be found in </w:t>
       </w:r>
-      <w:hyperlink r:id="rId73" w:history="1">
+      <w:hyperlink r:id="rId72" w:history="1">
         <w:r>
           <w:rPr>
             <w:rStyle w:val="a3"/>
@@ -61727,7 +62617,7 @@
           <w:lang w:eastAsia="zh-CN"/>
         </w:rPr>
       </w:pPr>
-      <w:hyperlink r:id="rId74" w:history="1">
+      <w:hyperlink r:id="rId73" w:history="1">
         <w:r>
           <w:rPr>
             <w:rStyle w:val="a3"/>
@@ -61740,14 +62630,7 @@
         <w:rPr>
           <w:lang w:eastAsia="zh-CN"/>
         </w:rPr>
-        <w:t xml:space="preserve"> is composed of two images and a label image. The first image is a Landsat 8 acquisition covering Sacramento County, Yuba County and Sutter County, California, on 5 January 2017. It has nine channels covering the spectrum from deep blue to short-wave infrared, plus two long-wave infrared channels. The second image was acquired on 18 February 2017 by Sentinel-1A over the same area after the occurrence of a flood. The image is recorded in polarizations VV and VH and augmented </w:t>
-      </w:r>
-      <w:r>
-        <w:rPr>
-          <w:lang w:eastAsia="zh-CN"/>
-        </w:rPr>
-        <w:lastRenderedPageBreak/>
-        <w:t>with the ratio between the two intensities as a third channel. All these channels are log-transformed.</w:t>
+        <w:t xml:space="preserve"> is composed of two images and a label image. The first image is a Landsat 8 acquisition covering Sacramento County, Yuba County and Sutter County, California, on 5 January 2017. It has nine channels covering the spectrum from deep blue to short-wave infrared, plus two long-wave infrared channels. The second image was acquired on 18 February 2017 by Sentinel-1A over the same area after the occurrence of a flood. The image is recorded in polarizations VV and VH and augmented with the ratio between the two intensities as a third channel. All these channels are log-transformed.</w:t>
       </w:r>
     </w:p>
     <w:p>
@@ -61762,7 +62645,7 @@
         </w:rPr>
         <w:t xml:space="preserve">An example of JSON encoding of the California change detection dataset following the TrainingDML-AI UML model can be found in </w:t>
       </w:r>
-      <w:hyperlink r:id="rId75" w:history="1">
+      <w:hyperlink r:id="rId74" w:history="1">
         <w:r>
           <w:rPr>
             <w:rStyle w:val="a3"/>
@@ -61802,7 +62685,7 @@
           <w:lang w:eastAsia="zh-CN"/>
         </w:rPr>
       </w:pPr>
-      <w:hyperlink r:id="rId76" w:history="1">
+      <w:hyperlink r:id="rId75" w:history="1">
         <w:r>
           <w:rPr>
             <w:rStyle w:val="a3"/>
@@ -61815,7 +62698,21 @@
         <w:rPr>
           <w:lang w:eastAsia="zh-CN"/>
         </w:rPr>
-        <w:t xml:space="preserve"> is a synthetic aerial dataset created for large-scale and high-resolution Earth surface reconstruction. The basic training sample of the dataset is a multi-view unit consisting of five aerial images, and their corresponding depth maps are taken as ground truth. There are a total of 5680 pairs of five-view aerial images in the dataset. All the images are simulated from a 3D surface model, which is produced by Smart3D software using Unmanned Aerial Vehicle (UAV) images and refined by manual editing.</w:t>
+        <w:t xml:space="preserve"> is a synthetic aerial dataset created for large-scale and high-resolution Earth surface reconstruction. The basic training sample of the dataset is a multi-view unit consisting of five aerial images, and their corresponding depth maps are taken as ground truth. There </w:t>
+      </w:r>
+      <w:proofErr w:type="gramStart"/>
+      <w:r>
+        <w:rPr>
+          <w:lang w:eastAsia="zh-CN"/>
+        </w:rPr>
+        <w:t>are</w:t>
+      </w:r>
+      <w:proofErr w:type="gramEnd"/>
+      <w:r>
+        <w:rPr>
+          <w:lang w:eastAsia="zh-CN"/>
+        </w:rPr>
+        <w:t xml:space="preserve"> a total of 5680 pairs of five-view aerial images in the dataset. All the images are simulated from a 3D surface model, which is produced by Smart3D software using Unmanned Aerial Vehicle (UAV) images and refined by manual editing.</w:t>
       </w:r>
     </w:p>
     <w:p>
@@ -61830,7 +62727,7 @@
         </w:rPr>
         <w:t xml:space="preserve">An example of JSON encoding of the WHU MVS dataset following the TrainingDML-AI UML model can be found in </w:t>
       </w:r>
-      <w:hyperlink r:id="rId77" w:history="1">
+      <w:hyperlink r:id="rId76" w:history="1">
         <w:r>
           <w:rPr>
             <w:rStyle w:val="a3"/>
@@ -61866,7 +62763,7 @@
           <w:lang w:eastAsia="zh-CN"/>
         </w:rPr>
       </w:pPr>
-      <w:hyperlink r:id="rId78" w:history="1">
+      <w:hyperlink r:id="rId77" w:history="1">
         <w:r>
           <w:rPr>
             <w:rStyle w:val="a3"/>
@@ -61902,7 +62799,20 @@
         <w:rPr>
           <w:lang w:eastAsia="zh-CN"/>
         </w:rPr>
-        <w:t>The images of iSAID is the same as the DOTA-v1.0 dataset, which are manily collected from the Google Earth, some are taken by satellite JL-1, the others are taken by satellite GF-2 of the China Centre for Resources Satellite Data and Application.</w:t>
+        <w:t>The images of iSAID is the same as the DOTA-v1.0 dataset, which are ma</w:t>
+      </w:r>
+      <w:r>
+        <w:rPr>
+          <w:rFonts w:hint="eastAsia"/>
+          <w:lang w:eastAsia="zh-CN"/>
+        </w:rPr>
+        <w:t>in</w:t>
+      </w:r>
+      <w:r>
+        <w:rPr>
+          <w:lang w:eastAsia="zh-CN"/>
+        </w:rPr>
+        <w:t>ly collected from the Google Earth, some are taken by satellite JL-1, the others are taken by satellite GF-2 of the China Centre for Resources Satellite Data and Application.</w:t>
       </w:r>
       <w:r>
         <w:t xml:space="preserve"> </w:t>
@@ -61944,7 +62854,7 @@
         </w:rPr>
         <w:t xml:space="preserve"> </w:t>
       </w:r>
-      <w:hyperlink r:id="rId79" w:history="1">
+      <w:hyperlink r:id="rId78" w:history="1">
         <w:r>
           <w:rPr>
             <w:rStyle w:val="a3"/>
@@ -62060,7 +62970,7 @@
         </w:rPr>
         <w:t xml:space="preserve">following the TrainingDML-AI UML model can be found in </w:t>
       </w:r>
-      <w:hyperlink r:id="rId80" w:history="1">
+      <w:hyperlink r:id="rId79" w:history="1">
         <w:r>
           <w:rPr>
             <w:rStyle w:val="a3"/>
@@ -62083,7 +62993,6 @@
       <w:bookmarkStart w:id="256" w:name="_Toc135225653"/>
       <w:bookmarkStart w:id="257" w:name="_Toc169104822"/>
       <w:r>
-        <w:lastRenderedPageBreak/>
         <w:t xml:space="preserve">TDChangeset </w:t>
       </w:r>
       <w:r>
@@ -62192,7 +63101,7 @@
         </w:rPr>
         <w:t xml:space="preserve"> be found in </w:t>
       </w:r>
-      <w:hyperlink r:id="rId81" w:history="1">
+      <w:hyperlink r:id="rId80" w:history="1">
         <w:r>
           <w:rPr>
             <w:rStyle w:val="a3"/>
@@ -62265,7 +63174,7 @@
           <w:lang w:eastAsia="zh-CN"/>
         </w:rPr>
       </w:pPr>
-      <w:hyperlink r:id="rId82" w:anchor="!/search?type=dataset&amp;text=ERA5" w:history="1">
+      <w:hyperlink r:id="rId81" w:anchor="!/search?type=dataset&amp;text=ERA5" w:history="1">
         <w:r>
           <w:rPr>
             <w:rStyle w:val="a3"/>
@@ -62365,7 +63274,7 @@
         </w:rPr>
         <w:t xml:space="preserve"> dataset following the TrainingDML-AI UML model can be found in </w:t>
       </w:r>
-      <w:hyperlink r:id="rId83" w:history="1">
+      <w:hyperlink r:id="rId82" w:history="1">
         <w:r>
           <w:rPr>
             <w:rStyle w:val="a3"/>
@@ -62409,7 +63318,7 @@
           <w:lang w:eastAsia="zh-CN"/>
         </w:rPr>
       </w:pPr>
-      <w:hyperlink r:id="rId84" w:history="1">
+      <w:hyperlink r:id="rId83" w:history="1">
         <w:r>
           <w:rPr>
             <w:rStyle w:val="a3"/>
@@ -62517,7 +63426,7 @@
         </w:rPr>
         <w:t xml:space="preserve"> dataset following the TrainingDML-AI UML model can be found in </w:t>
       </w:r>
-      <w:hyperlink r:id="rId85" w:history="1">
+      <w:hyperlink r:id="rId84" w:history="1">
         <w:r>
           <w:rPr>
             <w:rStyle w:val="a3"/>
@@ -62565,7 +63474,7 @@
           <w:lang w:eastAsia="zh-CN"/>
         </w:rPr>
       </w:pPr>
-      <w:hyperlink r:id="rId86" w:history="1">
+      <w:hyperlink r:id="rId85" w:history="1">
         <w:r>
           <w:rPr>
             <w:rStyle w:val="a3"/>
@@ -62590,14 +63499,7 @@
         <w:rPr>
           <w:lang w:eastAsia="zh-CN"/>
         </w:rPr>
-        <w:t xml:space="preserve"> is a public large-scale dataset for autonomous driving developed by the team at Motional (formerly nuTonomy). The full dataset includes approximately </w:t>
-      </w:r>
-      <w:r>
-        <w:rPr>
-          <w:lang w:eastAsia="zh-CN"/>
-        </w:rPr>
-        <w:lastRenderedPageBreak/>
-        <w:t>1.4M camera images, 390k LIDAR sweeps, 1.4M RADAR sweeps and 1.4M object bounding boxes in 40k keyframes. Although the training data may come from different domains, the 3D annotation boxes captured by numerous sensors in the same keyframe are targeted at the same object and are unique. Based on this, a 3D annotation box</w:t>
+        <w:t xml:space="preserve"> is a public large-scale dataset for autonomous driving developed by the team at Motional (formerly nuTonomy). The full dataset includes approximately 1.4M camera images, 390k LIDAR sweeps, 1.4M RADAR sweeps and 1.4M object bounding boxes in 40k keyframes. Although the training data may come from different domains, the 3D annotation boxes captured by numerous sensors in the same keyframe are targeted at the same object and are unique. Based on this, a 3D annotation box</w:t>
       </w:r>
       <w:r>
         <w:rPr>
@@ -62651,7 +63553,7 @@
         </w:rPr>
         <w:t xml:space="preserve">dataset following the TrainingDML-AI UML model can be found in </w:t>
       </w:r>
-      <w:hyperlink r:id="rId87" w:history="1">
+      <w:hyperlink r:id="rId86" w:history="1">
         <w:r>
           <w:rPr>
             <w:rStyle w:val="a3"/>
@@ -62697,7 +63599,6 @@
       <w:bookmarkEnd w:id="161"/>
       <w:bookmarkEnd w:id="162"/>
       <w:r>
-        <w:lastRenderedPageBreak/>
         <w:t xml:space="preserve">Revision </w:t>
       </w:r>
       <w:r>
@@ -63921,7 +64822,6 @@
       </w:pPr>
       <w:bookmarkStart w:id="268" w:name="_Toc169104829"/>
       <w:r>
-        <w:lastRenderedPageBreak/>
         <w:t>Bibliography</w:t>
       </w:r>
       <w:bookmarkEnd w:id="268"/>
@@ -63997,7 +64897,7 @@
       <w:r>
         <w:t xml:space="preserve"> </w:t>
       </w:r>
-      <w:hyperlink r:id="rId88" w:history="1">
+      <w:hyperlink r:id="rId87" w:history="1">
         <w:r>
           <w:rPr>
             <w:rStyle w:val="a3"/>
@@ -64040,7 +64940,7 @@
         </w:rPr>
         <w:t xml:space="preserve">. </w:t>
       </w:r>
-      <w:hyperlink r:id="rId89" w:history="1">
+      <w:hyperlink r:id="rId88" w:history="1">
         <w:r>
           <w:rPr>
             <w:rStyle w:val="a3"/>
@@ -64112,7 +65012,7 @@
       <w:r>
         <w:t xml:space="preserve">. </w:t>
       </w:r>
-      <w:hyperlink r:id="rId90" w:history="1">
+      <w:hyperlink r:id="rId89" w:history="1">
         <w:r>
           <w:rPr>
             <w:rStyle w:val="a3"/>
@@ -64186,7 +65086,7 @@
       <w:r>
         <w:t xml:space="preserve">. </w:t>
       </w:r>
-      <w:hyperlink r:id="rId91" w:history="1">
+      <w:hyperlink r:id="rId90" w:history="1">
         <w:r>
           <w:rPr>
             <w:rStyle w:val="a3"/>
@@ -64275,7 +65175,7 @@
       <w:r>
         <w:t xml:space="preserve">. </w:t>
       </w:r>
-      <w:hyperlink r:id="rId92" w:history="1">
+      <w:hyperlink r:id="rId91" w:history="1">
         <w:r>
           <w:rPr>
             <w:rStyle w:val="a3"/>
@@ -64370,7 +65270,7 @@
       <w:r>
         <w:t xml:space="preserve">. </w:t>
       </w:r>
-      <w:hyperlink r:id="rId93" w:history="1">
+      <w:hyperlink r:id="rId92" w:history="1">
         <w:r>
           <w:rPr>
             <w:rStyle w:val="a3"/>
@@ -64432,7 +65332,7 @@
       <w:r>
         <w:t xml:space="preserve">. </w:t>
       </w:r>
-      <w:hyperlink r:id="rId94" w:history="1">
+      <w:hyperlink r:id="rId93" w:history="1">
         <w:r>
           <w:rPr>
             <w:rStyle w:val="a3"/>
@@ -64509,7 +65409,7 @@
       <w:r>
         <w:t xml:space="preserve"> </w:t>
       </w:r>
-      <w:hyperlink r:id="rId95" w:history="1">
+      <w:hyperlink r:id="rId94" w:history="1">
         <w:r>
           <w:rPr>
             <w:rStyle w:val="a3"/>
@@ -64559,7 +65459,7 @@
       <w:r>
         <w:t xml:space="preserve">. </w:t>
       </w:r>
-      <w:hyperlink r:id="rId96" w:history="1">
+      <w:hyperlink r:id="rId95" w:history="1">
         <w:r>
           <w:rPr>
             <w:rStyle w:val="a3"/>
@@ -64603,7 +65503,7 @@
       <w:r>
         <w:t xml:space="preserve">Landry, T., ed., 2018. OGC Testbed-14: Machine Learning Engineering Report, OGC 18-038r2. Wayland, MA: Open Geospatial Consortium Inc. </w:t>
       </w:r>
-      <w:hyperlink r:id="rId97" w:history="1">
+      <w:hyperlink r:id="rId96" w:history="1">
         <w:r>
           <w:rPr>
             <w:rStyle w:val="a3"/>
@@ -64656,7 +65556,7 @@
       <w:r>
         <w:t xml:space="preserve"> </w:t>
       </w:r>
-      <w:hyperlink r:id="rId98" w:history="1">
+      <w:hyperlink r:id="rId97" w:history="1">
         <w:r>
           <w:rPr>
             <w:rStyle w:val="a3"/>
@@ -64709,7 +65609,7 @@
       <w:r>
         <w:t xml:space="preserve"> </w:t>
       </w:r>
-      <w:hyperlink r:id="rId99" w:history="1">
+      <w:hyperlink r:id="rId98" w:history="1">
         <w:r>
           <w:rPr>
             <w:rStyle w:val="a3"/>
@@ -64765,7 +65665,7 @@
       <w:r>
         <w:t xml:space="preserve">1-25. </w:t>
       </w:r>
-      <w:hyperlink r:id="rId100" w:history="1">
+      <w:hyperlink r:id="rId99" w:history="1">
         <w:r>
           <w:rPr>
             <w:rStyle w:val="a3"/>
@@ -64775,7 +65675,7 @@
       </w:hyperlink>
     </w:p>
     <w:sectPr>
-      <w:footerReference w:type="default" r:id="rId101"/>
+      <w:footerReference w:type="default" r:id="rId100"/>
       <w:pgSz w:w="12240" w:h="15840"/>
       <w:pgMar w:top="1440" w:right="1800" w:bottom="1440" w:left="1800" w:header="720" w:footer="720" w:gutter="0"/>
       <w:cols w:space="720"/>
@@ -67744,7 +68644,7 @@
       <w:jc w:val="center"/>
     </w:pPr>
     <w:rPr>
-      <w:rFonts w:eastAsia="SimHei" w:cstheme="majorBidi"/>
+      <w:rFonts w:eastAsia="黑体" w:cstheme="majorBidi"/>
       <w:szCs w:val="20"/>
     </w:rPr>
   </w:style>
@@ -68231,7 +69131,7 @@
 </file>
 
 <file path=customXml/itemProps1.xml><?xml version="1.0" encoding="utf-8"?>
-<ds:datastoreItem xmlns:ds="http://schemas.openxmlformats.org/officeDocument/2006/customXml" ds:itemID="{77578C36-1E62-4155-B8DF-4C130EF5424E}">
+<ds:datastoreItem xmlns:ds="http://schemas.openxmlformats.org/officeDocument/2006/customXml" ds:itemID="{30ED27B5-0F21-4F29-8198-481D41A2EDC1}">
   <ds:schemaRefs>
     <ds:schemaRef ds:uri="http://schemas.openxmlformats.org/officeDocument/2006/bibliography"/>
   </ds:schemaRefs>

</xml_diff>